<commit_message>
Working MVP of screening, looping over family members
</commit_message>
<xml_diff>
--- a/docassemble/USCISApplications/data/templates/EAD_legal_screener.docx
+++ b/docassemble/USCISApplications/data/templates/EAD_legal_screener.docx
@@ -76,13 +76,7 @@
         <w:rPr>
           <w:u w:val="single"/>
         </w:rPr>
-        <w:t>Children under</w:t>
-      </w:r>
-      <w:r>
-        <w:rPr>
-          <w:u w:val="single"/>
-        </w:rPr>
-        <w:t xml:space="preserve"> 14 </w:t>
+        <w:t xml:space="preserve">Children under 14 </w:t>
       </w:r>
       <w:r>
         <w:t xml:space="preserve">can use a copy of their parents. Indicate applicant has </w:t>
@@ -140,8 +134,6 @@
       <w:r>
         <w:t xml:space="preserve"> Shelter letter</w:t>
       </w:r>
-      <w:bookmarkStart w:id="0" w:name="_GoBack"/>
-      <w:bookmarkEnd w:id="0"/>
     </w:p>
     <w:p>
       <w:pPr>
@@ -207,10 +199,7 @@
               <w:spacing w:after="0" w:line="240" w:lineRule="auto"/>
             </w:pPr>
             <w:r>
-              <w:t>Supe</w:t>
-            </w:r>
-            <w:r>
-              <w:t>rvisor name: ___________</w:t>
+              <w:t>Supervisor name: ___________</w:t>
             </w:r>
           </w:p>
           <w:p>
@@ -247,21 +236,7 @@
                 <w:i/>
                 <w:iCs/>
               </w:rPr>
-              <w:t>Applicant eligible</w:t>
-            </w:r>
-            <w:r>
-              <w:rPr>
-                <w:i/>
-                <w:iCs/>
-              </w:rPr>
-              <w:t>—</w:t>
-            </w:r>
-            <w:r>
-              <w:rPr>
-                <w:i/>
-                <w:iCs/>
-              </w:rPr>
-              <w:t>Prepare EAD (Employment Authorization Documents)</w:t>
+              <w:t>Applicant eligible—Prepare EAD (Employment Authorization Documents)</w:t>
             </w:r>
           </w:p>
           <w:p>
@@ -287,35 +262,7 @@
                 <w:i/>
                 <w:iCs/>
               </w:rPr>
-              <w:t>Referred out</w:t>
-            </w:r>
-            <w:r>
-              <w:rPr>
-                <w:i/>
-                <w:iCs/>
-              </w:rPr>
-              <w:t>—</w:t>
-            </w:r>
-            <w:r>
-              <w:rPr>
-                <w:i/>
-                <w:iCs/>
-              </w:rPr>
-              <w:t>Explain why applicant can</w:t>
-            </w:r>
-            <w:r>
-              <w:rPr>
-                <w:i/>
-                <w:iCs/>
-              </w:rPr>
-              <w:t>’</w:t>
-            </w:r>
-            <w:r>
-              <w:rPr>
-                <w:i/>
-                <w:iCs/>
-              </w:rPr>
-              <w:t xml:space="preserve">t be seen today. Ensure applicant takes this folder with legal screener to check-out station. </w:t>
+              <w:t xml:space="preserve">Referred out—Explain why applicant can’t be seen today. Ensure applicant takes this folder with legal screener to check-out station. </w:t>
             </w:r>
           </w:p>
           <w:p>
@@ -323,10 +270,7 @@
               <w:spacing w:after="0"/>
             </w:pPr>
             <w:r>
-              <w:t>Indica</w:t>
-            </w:r>
-            <w:r>
-              <w:t>te any addendum needed to be included if eligible:</w:t>
+              <w:t>Indicate any addendum needed to be included if eligible:</w:t>
             </w:r>
           </w:p>
           <w:p>
@@ -846,10 +790,7 @@
               <w:spacing w:after="0" w:line="240" w:lineRule="auto"/>
             </w:pPr>
             <w:r>
-              <w:t># of children applying with you</w:t>
-            </w:r>
-            <w:r>
-              <w:t xml:space="preserve"> today:</w:t>
+              <w:t># of children applying with you today:</w:t>
             </w:r>
           </w:p>
           <w:p>
@@ -1211,10 +1152,7 @@
               </w:rPr>
             </w:pPr>
             <w:r>
-              <w:t xml:space="preserve">What </w:t>
-            </w:r>
-            <w:r>
-              <w:t xml:space="preserve">is the proof of parole? </w:t>
+              <w:t xml:space="preserve">What is the proof of parole? </w:t>
             </w:r>
             <w:r>
               <w:rPr>
@@ -1267,10 +1205,7 @@
               <w:ind w:left="1080"/>
             </w:pPr>
             <w:r>
-              <w:t>If no proof --&gt; Flag sup</w:t>
-            </w:r>
-            <w:r>
-              <w:t xml:space="preserve">ervisor </w:t>
+              <w:t xml:space="preserve">If no proof --&gt; Flag supervisor </w:t>
             </w:r>
           </w:p>
         </w:tc>
@@ -1533,13 +1468,7 @@
               <w:t>☐</w:t>
             </w:r>
             <w:r>
-              <w:t xml:space="preserve"> No </w:t>
-            </w:r>
-            <w:r>
-              <w:t>–</w:t>
-            </w:r>
-            <w:r>
-              <w:t xml:space="preserve"> </w:t>
+              <w:t xml:space="preserve"> No – </w:t>
             </w:r>
             <w:r>
               <w:rPr>
@@ -1619,10 +1548,7 @@
               <w:t>d</w:t>
             </w:r>
             <w:r>
-              <w:t xml:space="preserve"> a Final Order of </w:t>
-            </w:r>
-            <w:r>
-              <w:t>Removal?</w:t>
+              <w:t xml:space="preserve"> a Final Order of Removal?</w:t>
             </w:r>
           </w:p>
         </w:tc>
@@ -1730,13 +1656,7 @@
               <w:t>☐</w:t>
             </w:r>
             <w:r>
-              <w:t xml:space="preserve"> Yes </w:t>
-            </w:r>
-            <w:r>
-              <w:t>–</w:t>
-            </w:r>
-            <w:r>
-              <w:t xml:space="preserve"> </w:t>
+              <w:t xml:space="preserve"> Yes – </w:t>
             </w:r>
             <w:r>
               <w:rPr>
@@ -1941,6 +1861,14 @@
               <w:rPr>
                 <w:rFonts w:ascii="Segoe UI Symbol" w:hAnsi="Segoe UI Symbol" w:cs="Segoe UI Symbol"/>
               </w:rPr>
+              <w:t>)</w:t>
+            </w:r>
+            <w:bookmarkStart w:id="0" w:name="_GoBack"/>
+            <w:bookmarkEnd w:id="0"/>
+            <w:r>
+              <w:rPr>
+                <w:rFonts w:ascii="Segoe UI Symbol" w:hAnsi="Segoe UI Symbol" w:cs="Segoe UI Symbol"/>
+              </w:rPr>
               <w:t xml:space="preserve"> }}</w:t>
             </w:r>
           </w:p>
@@ -1982,10 +1910,7 @@
               <w:t>Flag to supervisors</w:t>
             </w:r>
             <w:r>
-              <w:t xml:space="preserve"> and </w:t>
-            </w:r>
-            <w:r>
-              <w:t>list when/where/outcome:</w:t>
+              <w:t xml:space="preserve"> and list when/where/outcome:</w:t>
             </w:r>
           </w:p>
         </w:tc>
@@ -3292,6 +3217,50 @@
     <w:lsdException w:name="Subtitle" w:locked="1" w:qFormat="1"/>
     <w:lsdException w:name="Strong" w:locked="1" w:qFormat="1"/>
     <w:lsdException w:name="Emphasis" w:locked="1" w:qFormat="1"/>
+    <w:lsdException w:name="Normal Table" w:semiHidden="1" w:unhideWhenUsed="1"/>
+    <w:lsdException w:name="Table Simple 1" w:semiHidden="1" w:unhideWhenUsed="1"/>
+    <w:lsdException w:name="Table Simple 2" w:semiHidden="1" w:unhideWhenUsed="1"/>
+    <w:lsdException w:name="Table Simple 3" w:semiHidden="1" w:unhideWhenUsed="1"/>
+    <w:lsdException w:name="Table Classic 1" w:semiHidden="1" w:unhideWhenUsed="1"/>
+    <w:lsdException w:name="Table Classic 2" w:semiHidden="1" w:unhideWhenUsed="1"/>
+    <w:lsdException w:name="Table Classic 3" w:semiHidden="1" w:unhideWhenUsed="1"/>
+    <w:lsdException w:name="Table Classic 4" w:semiHidden="1" w:unhideWhenUsed="1"/>
+    <w:lsdException w:name="Table Colorful 1" w:semiHidden="1" w:unhideWhenUsed="1"/>
+    <w:lsdException w:name="Table Colorful 2" w:semiHidden="1" w:unhideWhenUsed="1"/>
+    <w:lsdException w:name="Table Colorful 3" w:semiHidden="1" w:unhideWhenUsed="1"/>
+    <w:lsdException w:name="Table Columns 1" w:semiHidden="1" w:unhideWhenUsed="1"/>
+    <w:lsdException w:name="Table Columns 2" w:semiHidden="1" w:unhideWhenUsed="1"/>
+    <w:lsdException w:name="Table Columns 3" w:semiHidden="1" w:unhideWhenUsed="1"/>
+    <w:lsdException w:name="Table Columns 4" w:semiHidden="1" w:unhideWhenUsed="1"/>
+    <w:lsdException w:name="Table Columns 5" w:semiHidden="1" w:unhideWhenUsed="1"/>
+    <w:lsdException w:name="Table Grid 1" w:semiHidden="1" w:unhideWhenUsed="1"/>
+    <w:lsdException w:name="Table Grid 2" w:semiHidden="1" w:unhideWhenUsed="1"/>
+    <w:lsdException w:name="Table Grid 3" w:semiHidden="1" w:unhideWhenUsed="1"/>
+    <w:lsdException w:name="Table Grid 4" w:semiHidden="1" w:unhideWhenUsed="1"/>
+    <w:lsdException w:name="Table Grid 5" w:semiHidden="1" w:unhideWhenUsed="1"/>
+    <w:lsdException w:name="Table Grid 6" w:semiHidden="1" w:unhideWhenUsed="1"/>
+    <w:lsdException w:name="Table Grid 7" w:semiHidden="1" w:unhideWhenUsed="1"/>
+    <w:lsdException w:name="Table Grid 8" w:semiHidden="1" w:unhideWhenUsed="1"/>
+    <w:lsdException w:name="Table List 1" w:semiHidden="1" w:unhideWhenUsed="1"/>
+    <w:lsdException w:name="Table List 2" w:semiHidden="1" w:unhideWhenUsed="1"/>
+    <w:lsdException w:name="Table List 3" w:semiHidden="1" w:unhideWhenUsed="1"/>
+    <w:lsdException w:name="Table List 4" w:semiHidden="1" w:unhideWhenUsed="1"/>
+    <w:lsdException w:name="Table List 5" w:semiHidden="1" w:unhideWhenUsed="1"/>
+    <w:lsdException w:name="Table List 6" w:semiHidden="1" w:unhideWhenUsed="1"/>
+    <w:lsdException w:name="Table List 7" w:semiHidden="1" w:unhideWhenUsed="1"/>
+    <w:lsdException w:name="Table List 8" w:semiHidden="1" w:unhideWhenUsed="1"/>
+    <w:lsdException w:name="Table 3D effects 1" w:semiHidden="1" w:unhideWhenUsed="1"/>
+    <w:lsdException w:name="Table 3D effects 2" w:semiHidden="1" w:unhideWhenUsed="1"/>
+    <w:lsdException w:name="Table 3D effects 3" w:semiHidden="1" w:unhideWhenUsed="1"/>
+    <w:lsdException w:name="Table Contemporary" w:semiHidden="1" w:unhideWhenUsed="1"/>
+    <w:lsdException w:name="Table Elegant" w:semiHidden="1" w:unhideWhenUsed="1"/>
+    <w:lsdException w:name="Table Professional" w:semiHidden="1" w:unhideWhenUsed="1"/>
+    <w:lsdException w:name="Table Subtle 1" w:semiHidden="1" w:unhideWhenUsed="1"/>
+    <w:lsdException w:name="Table Subtle 2" w:semiHidden="1" w:unhideWhenUsed="1"/>
+    <w:lsdException w:name="Table Web 1" w:semiHidden="1" w:unhideWhenUsed="1"/>
+    <w:lsdException w:name="Table Web 2" w:semiHidden="1" w:unhideWhenUsed="1"/>
+    <w:lsdException w:name="Table Web 3" w:semiHidden="1" w:unhideWhenUsed="1"/>
+    <w:lsdException w:name="Table Theme" w:semiHidden="1" w:unhideWhenUsed="1"/>
     <w:lsdException w:name="Placeholder Text" w:locked="1" w:semiHidden="1" w:uiPriority="99"/>
     <w:lsdException w:name="No Spacing" w:locked="1" w:uiPriority="1" w:qFormat="1"/>
     <w:lsdException w:name="Light Shading" w:locked="1" w:uiPriority="60"/>
@@ -3648,6 +3617,7 @@
     <w:name w:val="Default Paragraph Font"/>
     <w:uiPriority w:val="1"/>
     <w:semiHidden/>
+    <w:unhideWhenUsed/>
   </w:style>
   <w:style w:type="table" w:default="1" w:styleId="TableNormal">
     <w:name w:val="Normal Table"/>

</xml_diff>

<commit_message>
updated have you ever questions
</commit_message>
<xml_diff>
--- a/docassemble/USCISApplications/data/templates/EAD_legal_screener.docx
+++ b/docassemble/USCISApplications/data/templates/EAD_legal_screener.docx
@@ -306,6 +306,8 @@
       <w:pPr>
         <w:spacing w:after="0" w:line="240" w:lineRule="auto"/>
       </w:pPr>
+      <w:bookmarkStart w:id="0" w:name="_GoBack"/>
+      <w:bookmarkEnd w:id="0"/>
     </w:p>
     <w:p>
       <w:pPr>
@@ -1103,8 +1105,6 @@
             <w:r>
               <w:t>{% endif %}</w:t>
             </w:r>
-            <w:bookmarkStart w:id="0" w:name="_GoBack"/>
-            <w:bookmarkEnd w:id="0"/>
           </w:p>
         </w:tc>
       </w:tr>
@@ -1499,76 +1499,6 @@
               <w:t xml:space="preserve"> ) }}</w:t>
             </w:r>
           </w:p>
-          <w:p>
-            <w:pPr>
-              <w:spacing w:after="0" w:line="240" w:lineRule="auto"/>
-              <w:rPr>
-                <w:rFonts w:ascii="Segoe UI Symbol" w:hAnsi="Segoe UI Symbol" w:cs="Segoe UI Symbol"/>
-              </w:rPr>
-            </w:pPr>
-          </w:p>
-          <w:p>
-            <w:pPr>
-              <w:spacing w:after="0" w:line="240" w:lineRule="auto"/>
-              <w:rPr>
-                <w:i/>
-                <w:iCs/>
-              </w:rPr>
-            </w:pPr>
-            <w:r>
-              <w:rPr>
-                <w:rFonts w:ascii="Segoe UI Symbol" w:hAnsi="Segoe UI Symbol" w:cs="Segoe UI Symbol"/>
-              </w:rPr>
-              <w:t>☐</w:t>
-            </w:r>
-            <w:r>
-              <w:t xml:space="preserve"> No – </w:t>
-            </w:r>
-            <w:r>
-              <w:rPr>
-                <w:i/>
-                <w:iCs/>
-              </w:rPr>
-              <w:t>continue to Criminal History</w:t>
-            </w:r>
-          </w:p>
-          <w:p>
-            <w:pPr>
-              <w:spacing w:after="0" w:line="240" w:lineRule="auto"/>
-            </w:pPr>
-            <w:r>
-              <w:rPr>
-                <w:rFonts w:ascii="Segoe UI Symbol" w:hAnsi="Segoe UI Symbol" w:cs="Segoe UI Symbol"/>
-              </w:rPr>
-              <w:t>☐</w:t>
-            </w:r>
-            <w:r>
-              <w:t xml:space="preserve"> Yes </w:t>
-            </w:r>
-            <w:r>
-              <w:rPr>
-                <w:i/>
-                <w:iCs/>
-              </w:rPr>
-              <w:t>-- continue to next question</w:t>
-            </w:r>
-          </w:p>
-          <w:p>
-            <w:pPr>
-              <w:spacing w:after="0" w:line="240" w:lineRule="auto"/>
-            </w:pPr>
-          </w:p>
-          <w:p>
-            <w:pPr>
-              <w:tabs>
-                <w:tab w:val="left" w:pos="2140"/>
-              </w:tabs>
-              <w:spacing w:after="0" w:line="240" w:lineRule="auto"/>
-            </w:pPr>
-            <w:r>
-              <w:tab/>
-            </w:r>
-          </w:p>
         </w:tc>
       </w:tr>
       <w:tr>
@@ -1677,66 +1607,6 @@
               </w:rPr>
               <w:t>) }}</w:t>
             </w:r>
-          </w:p>
-          <w:p>
-            <w:pPr>
-              <w:spacing w:after="0" w:line="240" w:lineRule="auto"/>
-            </w:pPr>
-            <w:r>
-              <w:rPr>
-                <w:rFonts w:ascii="Segoe UI Symbol" w:hAnsi="Segoe UI Symbol" w:cs="Segoe UI Symbol"/>
-              </w:rPr>
-              <w:t>☐</w:t>
-            </w:r>
-            <w:r>
-              <w:t xml:space="preserve"> No</w:t>
-            </w:r>
-            <w:r>
-              <w:tab/>
-            </w:r>
-          </w:p>
-          <w:p>
-            <w:pPr>
-              <w:spacing w:after="0" w:line="240" w:lineRule="auto"/>
-              <w:rPr>
-                <w:b/>
-                <w:bCs/>
-              </w:rPr>
-            </w:pPr>
-            <w:r>
-              <w:rPr>
-                <w:rFonts w:ascii="Segoe UI Symbol" w:hAnsi="Segoe UI Symbol" w:cs="Segoe UI Symbol"/>
-              </w:rPr>
-              <w:t>☐</w:t>
-            </w:r>
-            <w:r>
-              <w:t xml:space="preserve"> Yes – </w:t>
-            </w:r>
-            <w:r>
-              <w:rPr>
-                <w:b/>
-                <w:bCs/>
-              </w:rPr>
-              <w:t>STOP: Flag supervisor and REFER OUT (walk to check-out)</w:t>
-            </w:r>
-          </w:p>
-          <w:p>
-            <w:pPr>
-              <w:spacing w:after="0" w:line="240" w:lineRule="auto"/>
-              <w:rPr>
-                <w:b/>
-                <w:bCs/>
-              </w:rPr>
-            </w:pPr>
-          </w:p>
-          <w:p>
-            <w:pPr>
-              <w:spacing w:after="0" w:line="240" w:lineRule="auto"/>
-              <w:rPr>
-                <w:b/>
-                <w:bCs/>
-              </w:rPr>
-            </w:pPr>
           </w:p>
         </w:tc>
       </w:tr>
@@ -2038,16 +1908,6 @@
               <w:t>{% endif %}</w:t>
             </w:r>
           </w:p>
-          <w:p>
-            <w:pPr>
-              <w:spacing w:after="0" w:line="240" w:lineRule="auto"/>
-            </w:pPr>
-          </w:p>
-          <w:p>
-            <w:pPr>
-              <w:spacing w:after="0" w:line="240" w:lineRule="auto"/>
-            </w:pPr>
-          </w:p>
         </w:tc>
       </w:tr>
       <w:tr>
@@ -2150,16 +2010,6 @@
             <w:r>
               <w:t>{% endif %}</w:t>
             </w:r>
-          </w:p>
-          <w:p>
-            <w:pPr>
-              <w:spacing w:after="0" w:line="240" w:lineRule="auto"/>
-            </w:pPr>
-          </w:p>
-          <w:p>
-            <w:pPr>
-              <w:spacing w:after="0" w:line="240" w:lineRule="auto"/>
-            </w:pPr>
           </w:p>
         </w:tc>
       </w:tr>

</xml_diff>

<commit_message>
Cleanup EAD only path
</commit_message>
<xml_diff>
--- a/docassemble/USCISApplications/data/templates/EAD_legal_screener.docx
+++ b/docassemble/USCISApplications/data/templates/EAD_legal_screener.docx
@@ -95,50 +95,111 @@
     </w:p>
     <w:p>
       <w:pPr>
-        <w:spacing w:after="0" w:line="240" w:lineRule="auto"/>
+        <w:numPr>
+          <w:ilvl w:val="0"/>
+          <w:numId w:val="6"/>
+        </w:numPr>
+        <w:spacing w:after="0"/>
       </w:pPr>
       <w:r>
-        <w:rPr>
-          <w:rFonts w:ascii="Segoe UI Symbol" w:hAnsi="Segoe UI Symbol" w:cs="Segoe UI Symbol"/>
-        </w:rPr>
-        <w:t>☐</w:t>
+        <w:t>{%p if users[</w:t>
       </w:r>
+      <w:proofErr w:type="spellStart"/>
       <w:r>
-        <w:t xml:space="preserve"> ID</w:t>
+        <w:t>i</w:t>
+      </w:r>
+      <w:proofErr w:type="spellEnd"/>
+      <w:r>
+        <w:t>].</w:t>
+      </w:r>
+      <w:proofErr w:type="spellStart"/>
+      <w:r>
+        <w:t>age_in_years</w:t>
+      </w:r>
+      <w:proofErr w:type="spellEnd"/>
+      <w:r>
+        <w:t>() &gt; 13 %}</w:t>
       </w:r>
     </w:p>
     <w:p>
       <w:pPr>
-        <w:spacing w:after="0" w:line="240" w:lineRule="auto"/>
+        <w:numPr>
+          <w:ilvl w:val="0"/>
+          <w:numId w:val="6"/>
+        </w:numPr>
+        <w:spacing w:after="0"/>
       </w:pPr>
       <w:r>
-        <w:rPr>
-          <w:rFonts w:ascii="Segoe UI Symbol" w:hAnsi="Segoe UI Symbol" w:cs="Segoe UI Symbol"/>
-        </w:rPr>
-        <w:t>☐</w:t>
+        <w:t xml:space="preserve">{%p for item in </w:t>
       </w:r>
       <w:r>
-        <w:t xml:space="preserve"> I-94 or other proof of unexpired parole</w:t>
+        <w:t>users[</w:t>
+      </w:r>
+      <w:proofErr w:type="spellStart"/>
+      <w:r>
+        <w:t>i</w:t>
+      </w:r>
+      <w:proofErr w:type="spellEnd"/>
+      <w:r>
+        <w:t>].</w:t>
+      </w:r>
+      <w:proofErr w:type="spellStart"/>
+      <w:r>
+        <w:t>ead_required_documents</w:t>
+      </w:r>
+      <w:r>
+        <w:t>.true_values</w:t>
+      </w:r>
+      <w:proofErr w:type="spellEnd"/>
+      <w:r>
+        <w:t>() %}</w:t>
       </w:r>
     </w:p>
     <w:p>
       <w:pPr>
-        <w:spacing w:after="0" w:line="240" w:lineRule="auto"/>
+        <w:numPr>
+          <w:ilvl w:val="0"/>
+          <w:numId w:val="6"/>
+        </w:numPr>
+        <w:spacing w:after="0"/>
       </w:pPr>
       <w:r>
-        <w:rPr>
-          <w:rFonts w:ascii="Segoe UI Symbol" w:hAnsi="Segoe UI Symbol" w:cs="Segoe UI Symbol"/>
-        </w:rPr>
-        <w:t>☐</w:t>
-      </w:r>
-      <w:r>
-        <w:t xml:space="preserve"> Shelter letter</w:t>
+        <w:t>{{ item }}</w:t>
       </w:r>
     </w:p>
     <w:p>
       <w:pPr>
-        <w:spacing w:after="0" w:line="240" w:lineRule="auto"/>
-      </w:pPr>
+        <w:numPr>
+          <w:ilvl w:val="0"/>
+          <w:numId w:val="6"/>
+        </w:numPr>
+        <w:spacing w:after="0"/>
+      </w:pPr>
+      <w:r>
+        <w:t xml:space="preserve">{%p </w:t>
+      </w:r>
+      <w:proofErr w:type="spellStart"/>
+      <w:r>
+        <w:t>endfor</w:t>
+      </w:r>
+      <w:proofErr w:type="spellEnd"/>
+      <w:r>
+        <w:t xml:space="preserve"> %}</w:t>
+      </w:r>
+    </w:p>
+    <w:p>
+      <w:pPr>
+        <w:numPr>
+          <w:ilvl w:val="0"/>
+          <w:numId w:val="6"/>
+        </w:numPr>
+        <w:spacing w:after="0"/>
+      </w:pPr>
+      <w:r>
+        <w:t>{%p endif %}</w:t>
+      </w:r>
+      <w:bookmarkStart w:id="0" w:name="_GoBack"/>
+      <w:bookmarkEnd w:id="0"/>
     </w:p>
     <w:tbl>
       <w:tblPr>
@@ -199,19 +260,127 @@
               <w:spacing w:after="0" w:line="240" w:lineRule="auto"/>
             </w:pPr>
             <w:r>
-              <w:t>Supervisor name: ___________</w:t>
+              <w:t xml:space="preserve">Supervisor name: </w:t>
+            </w:r>
+            <w:r>
+              <w:rPr>
+                <w:b/>
+              </w:rPr>
+              <w:t xml:space="preserve">{{ </w:t>
+            </w:r>
+            <w:proofErr w:type="spellStart"/>
+            <w:r>
+              <w:rPr>
+                <w:b/>
+              </w:rPr>
+              <w:t>supervisor_name</w:t>
+            </w:r>
+            <w:proofErr w:type="spellEnd"/>
+            <w:r>
+              <w:rPr>
+                <w:b/>
+              </w:rPr>
+              <w:t xml:space="preserve"> }}</w:t>
             </w:r>
           </w:p>
           <w:p>
             <w:pPr>
               <w:spacing w:after="0" w:line="240" w:lineRule="auto"/>
-            </w:pPr>
-            <w:r>
-              <w:rPr>
+              <w:rPr>
+                <w:rFonts w:eastAsia="Arial"/>
+                <w:bCs/>
                 <w:i/>
                 <w:iCs/>
               </w:rPr>
-              <w:t>Eligibility status:</w:t>
+            </w:pPr>
+            <w:r>
+              <w:rPr>
+                <w:rFonts w:eastAsia="Arial"/>
+                <w:bCs/>
+                <w:i/>
+                <w:iCs/>
+              </w:rPr>
+              <w:t xml:space="preserve">{% if </w:t>
+            </w:r>
+            <w:proofErr w:type="spellStart"/>
+            <w:r>
+              <w:rPr>
+                <w:rFonts w:eastAsia="Arial"/>
+                <w:bCs/>
+                <w:i/>
+                <w:iCs/>
+              </w:rPr>
+              <w:t>supervisor_overall_approval_status</w:t>
+            </w:r>
+            <w:proofErr w:type="spellEnd"/>
+            <w:r>
+              <w:rPr>
+                <w:rFonts w:eastAsia="Arial"/>
+                <w:bCs/>
+                <w:i/>
+                <w:iCs/>
+              </w:rPr>
+              <w:t xml:space="preserve"> == "approved" or (</w:t>
+            </w:r>
+            <w:proofErr w:type="spellStart"/>
+            <w:r>
+              <w:rPr>
+                <w:rFonts w:eastAsia="Arial"/>
+                <w:bCs/>
+                <w:i/>
+                <w:iCs/>
+              </w:rPr>
+              <w:t>supervisor_overall_approval_status</w:t>
+            </w:r>
+            <w:proofErr w:type="spellEnd"/>
+            <w:r>
+              <w:rPr>
+                <w:rFonts w:eastAsia="Arial"/>
+                <w:bCs/>
+                <w:i/>
+                <w:iCs/>
+              </w:rPr>
+              <w:t xml:space="preserve"> == "mixed" and users[</w:t>
+            </w:r>
+            <w:proofErr w:type="spellStart"/>
+            <w:r>
+              <w:rPr>
+                <w:rFonts w:eastAsia="Arial"/>
+                <w:bCs/>
+                <w:i/>
+                <w:iCs/>
+              </w:rPr>
+              <w:t>i</w:t>
+            </w:r>
+            <w:proofErr w:type="spellEnd"/>
+            <w:r>
+              <w:rPr>
+                <w:rFonts w:eastAsia="Arial"/>
+                <w:bCs/>
+                <w:i/>
+                <w:iCs/>
+              </w:rPr>
+              <w:t xml:space="preserve">] in </w:t>
+            </w:r>
+            <w:proofErr w:type="spellStart"/>
+            <w:r>
+              <w:rPr>
+                <w:rFonts w:eastAsia="Arial"/>
+                <w:bCs/>
+                <w:i/>
+                <w:iCs/>
+              </w:rPr>
+              <w:t>approved_applications</w:t>
+            </w:r>
+            <w:proofErr w:type="spellEnd"/>
+            <w:r>
+              <w:rPr>
+                <w:rFonts w:eastAsia="Arial"/>
+                <w:bCs/>
+                <w:i/>
+                <w:iCs/>
+              </w:rPr>
+              <w:t>) %}</w:t>
             </w:r>
           </w:p>
           <w:p>
@@ -238,11 +407,13 @@
               </w:rPr>
               <w:t>Applicant eligible—Prepare EAD (Employment Authorization Documents)</w:t>
             </w:r>
-          </w:p>
-          <w:p>
-            <w:pPr>
-              <w:spacing w:after="0"/>
-            </w:pPr>
+            <w:r>
+              <w:rPr>
+                <w:i/>
+                <w:iCs/>
+              </w:rPr>
+              <w:t>{% else %}</w:t>
+            </w:r>
           </w:p>
           <w:p>
             <w:pPr>
@@ -264,6 +435,13 @@
               </w:rPr>
               <w:t xml:space="preserve">Referred out—Explain why applicant can’t be seen today. Ensure applicant takes this folder with legal screener to check-out station. </w:t>
             </w:r>
+            <w:r>
+              <w:rPr>
+                <w:i/>
+                <w:iCs/>
+              </w:rPr>
+              <w:t>{% endif %}</w:t>
+            </w:r>
           </w:p>
           <w:p>
             <w:pPr>
@@ -290,15 +468,6 @@
               <w:t>EAD Interim Parole Addendum</w:t>
             </w:r>
           </w:p>
-          <w:p>
-            <w:pPr>
-              <w:ind w:left="720"/>
-              <w:rPr>
-                <w:i/>
-                <w:iCs/>
-              </w:rPr>
-            </w:pPr>
-          </w:p>
         </w:tc>
       </w:tr>
     </w:tbl>
@@ -306,8 +475,6 @@
       <w:pPr>
         <w:spacing w:after="0" w:line="240" w:lineRule="auto"/>
       </w:pPr>
-      <w:bookmarkStart w:id="0" w:name="_GoBack"/>
-      <w:bookmarkEnd w:id="0"/>
     </w:p>
     <w:p>
       <w:pPr>
@@ -448,16 +615,28 @@
           <w:p>
             <w:pPr>
               <w:spacing w:after="0" w:line="240" w:lineRule="auto"/>
-            </w:pPr>
-            <w:r>
+              <w:rPr>
+                <w:b/>
+              </w:rPr>
+            </w:pPr>
+            <w:r>
+              <w:rPr>
+                <w:b/>
+              </w:rPr>
               <w:t>{{ users[</w:t>
             </w:r>
             <w:proofErr w:type="spellStart"/>
             <w:r>
+              <w:rPr>
+                <w:b/>
+              </w:rPr>
               <w:t>i</w:t>
             </w:r>
             <w:proofErr w:type="spellEnd"/>
             <w:r>
+              <w:rPr>
+                <w:b/>
+              </w:rPr>
               <w:t>] }}</w:t>
             </w:r>
           </w:p>
@@ -516,16 +695,28 @@
           <w:p>
             <w:pPr>
               <w:spacing w:after="0" w:line="240" w:lineRule="auto"/>
-            </w:pPr>
-            <w:r>
+              <w:rPr>
+                <w:b/>
+              </w:rPr>
+            </w:pPr>
+            <w:r>
+              <w:rPr>
+                <w:b/>
+              </w:rPr>
               <w:t>{{ users[</w:t>
             </w:r>
             <w:proofErr w:type="spellStart"/>
             <w:r>
+              <w:rPr>
+                <w:b/>
+              </w:rPr>
               <w:t>i</w:t>
             </w:r>
             <w:proofErr w:type="spellEnd"/>
             <w:r>
+              <w:rPr>
+                <w:b/>
+              </w:rPr>
               <w:t>].aliases }}</w:t>
             </w:r>
           </w:p>
@@ -584,24 +775,42 @@
           <w:p>
             <w:pPr>
               <w:spacing w:after="0" w:line="240" w:lineRule="auto"/>
-            </w:pPr>
-            <w:r>
+              <w:rPr>
+                <w:b/>
+              </w:rPr>
+            </w:pPr>
+            <w:r>
+              <w:rPr>
+                <w:b/>
+              </w:rPr>
               <w:t>{{ users[</w:t>
             </w:r>
             <w:proofErr w:type="spellStart"/>
             <w:r>
+              <w:rPr>
+                <w:b/>
+              </w:rPr>
               <w:t>i</w:t>
             </w:r>
             <w:proofErr w:type="spellEnd"/>
             <w:r>
+              <w:rPr>
+                <w:b/>
+              </w:rPr>
               <w:t>].</w:t>
             </w:r>
             <w:proofErr w:type="spellStart"/>
             <w:r>
+              <w:rPr>
+                <w:b/>
+              </w:rPr>
               <w:t>country_of_birth</w:t>
             </w:r>
             <w:proofErr w:type="spellEnd"/>
             <w:r>
+              <w:rPr>
+                <w:b/>
+              </w:rPr>
               <w:t xml:space="preserve"> }}</w:t>
             </w:r>
           </w:p>
@@ -668,24 +877,42 @@
           <w:p>
             <w:pPr>
               <w:spacing w:after="0" w:line="240" w:lineRule="auto"/>
-            </w:pPr>
-            <w:r>
+              <w:rPr>
+                <w:b/>
+              </w:rPr>
+            </w:pPr>
+            <w:r>
+              <w:rPr>
+                <w:b/>
+              </w:rPr>
               <w:t>{{ users[</w:t>
             </w:r>
             <w:proofErr w:type="spellStart"/>
             <w:r>
+              <w:rPr>
+                <w:b/>
+              </w:rPr>
               <w:t>i</w:t>
             </w:r>
             <w:proofErr w:type="spellEnd"/>
             <w:r>
+              <w:rPr>
+                <w:b/>
+              </w:rPr>
               <w:t>].</w:t>
             </w:r>
             <w:proofErr w:type="spellStart"/>
             <w:r>
+              <w:rPr>
+                <w:b/>
+              </w:rPr>
               <w:t>countries_of_citizenship</w:t>
             </w:r>
             <w:proofErr w:type="spellEnd"/>
             <w:r>
+              <w:rPr>
+                <w:b/>
+              </w:rPr>
               <w:t xml:space="preserve"> }}</w:t>
             </w:r>
           </w:p>
@@ -744,24 +971,42 @@
           <w:p>
             <w:pPr>
               <w:spacing w:after="0" w:line="240" w:lineRule="auto"/>
-            </w:pPr>
-            <w:r>
+              <w:rPr>
+                <w:b/>
+              </w:rPr>
+            </w:pPr>
+            <w:r>
+              <w:rPr>
+                <w:b/>
+              </w:rPr>
               <w:t>{{ users[</w:t>
             </w:r>
             <w:proofErr w:type="spellStart"/>
             <w:r>
+              <w:rPr>
+                <w:b/>
+              </w:rPr>
               <w:t>i</w:t>
             </w:r>
             <w:proofErr w:type="spellEnd"/>
             <w:r>
+              <w:rPr>
+                <w:b/>
+              </w:rPr>
               <w:t>].</w:t>
             </w:r>
             <w:proofErr w:type="spellStart"/>
             <w:r>
+              <w:rPr>
+                <w:b/>
+              </w:rPr>
               <w:t>children.complete_elements</w:t>
             </w:r>
             <w:proofErr w:type="spellEnd"/>
             <w:r>
+              <w:rPr>
+                <w:b/>
+              </w:rPr>
               <w:t>() | length }}</w:t>
             </w:r>
           </w:p>
@@ -820,24 +1065,42 @@
           <w:p>
             <w:pPr>
               <w:spacing w:after="0" w:line="240" w:lineRule="auto"/>
-            </w:pPr>
-            <w:r>
+              <w:rPr>
+                <w:b/>
+              </w:rPr>
+            </w:pPr>
+            <w:r>
+              <w:rPr>
+                <w:b/>
+              </w:rPr>
               <w:t>{{ users[</w:t>
             </w:r>
             <w:proofErr w:type="spellStart"/>
             <w:r>
+              <w:rPr>
+                <w:b/>
+              </w:rPr>
               <w:t>i</w:t>
             </w:r>
             <w:proofErr w:type="spellEnd"/>
             <w:r>
+              <w:rPr>
+                <w:b/>
+              </w:rPr>
               <w:t>].</w:t>
             </w:r>
             <w:proofErr w:type="spellStart"/>
             <w:r>
+              <w:rPr>
+                <w:b/>
+              </w:rPr>
               <w:t>number_children_applying</w:t>
             </w:r>
             <w:proofErr w:type="spellEnd"/>
             <w:r>
+              <w:rPr>
+                <w:b/>
+              </w:rPr>
               <w:t xml:space="preserve"> }}</w:t>
             </w:r>
           </w:p>
@@ -893,11 +1156,13 @@
               <w:spacing w:after="0" w:line="240" w:lineRule="auto"/>
               <w:rPr>
                 <w:rFonts w:ascii="Segoe UI Symbol" w:hAnsi="Segoe UI Symbol" w:cs="Segoe UI Symbol"/>
+                <w:b/>
               </w:rPr>
             </w:pPr>
             <w:r>
               <w:rPr>
                 <w:rFonts w:ascii="Segoe UI Symbol" w:hAnsi="Segoe UI Symbol" w:cs="Segoe UI Symbol"/>
+                <w:b/>
               </w:rPr>
               <w:t xml:space="preserve">{{ </w:t>
             </w:r>
@@ -905,6 +1170,7 @@
             <w:r>
               <w:rPr>
                 <w:rFonts w:ascii="Segoe UI Symbol" w:hAnsi="Segoe UI Symbol" w:cs="Segoe UI Symbol"/>
+                <w:b/>
               </w:rPr>
               <w:t>yesno</w:t>
             </w:r>
@@ -912,6 +1178,7 @@
             <w:r>
               <w:rPr>
                 <w:rFonts w:ascii="Segoe UI Symbol" w:hAnsi="Segoe UI Symbol" w:cs="Segoe UI Symbol"/>
+                <w:b/>
               </w:rPr>
               <w:t>(users[</w:t>
             </w:r>
@@ -919,6 +1186,7 @@
             <w:r>
               <w:rPr>
                 <w:rFonts w:ascii="Segoe UI Symbol" w:hAnsi="Segoe UI Symbol" w:cs="Segoe UI Symbol"/>
+                <w:b/>
               </w:rPr>
               <w:t>i</w:t>
             </w:r>
@@ -926,6 +1194,7 @@
             <w:r>
               <w:rPr>
                 <w:rFonts w:ascii="Segoe UI Symbol" w:hAnsi="Segoe UI Symbol" w:cs="Segoe UI Symbol"/>
+                <w:b/>
               </w:rPr>
               <w:t>].</w:t>
             </w:r>
@@ -933,6 +1202,7 @@
             <w:r>
               <w:rPr>
                 <w:rFonts w:ascii="Segoe UI Symbol" w:hAnsi="Segoe UI Symbol" w:cs="Segoe UI Symbol"/>
+                <w:b/>
               </w:rPr>
               <w:t>applied_for_other_immigration_benefit</w:t>
             </w:r>
@@ -940,6 +1210,7 @@
             <w:r>
               <w:rPr>
                 <w:rFonts w:ascii="Segoe UI Symbol" w:hAnsi="Segoe UI Symbol" w:cs="Segoe UI Symbol"/>
+                <w:b/>
               </w:rPr>
               <w:t>) }}</w:t>
             </w:r>
@@ -1003,22 +1274,37 @@
               <w:t xml:space="preserve">Type of immigration benefit: </w:t>
             </w:r>
             <w:r>
+              <w:rPr>
+                <w:b/>
+              </w:rPr>
               <w:t>{{ users[</w:t>
             </w:r>
             <w:proofErr w:type="spellStart"/>
             <w:r>
+              <w:rPr>
+                <w:b/>
+              </w:rPr>
               <w:t>i</w:t>
             </w:r>
             <w:proofErr w:type="spellEnd"/>
             <w:r>
+              <w:rPr>
+                <w:b/>
+              </w:rPr>
               <w:t>].</w:t>
             </w:r>
             <w:proofErr w:type="spellStart"/>
             <w:r>
+              <w:rPr>
+                <w:b/>
+              </w:rPr>
               <w:t>applied_benefit_type</w:t>
             </w:r>
             <w:proofErr w:type="spellEnd"/>
             <w:r>
+              <w:rPr>
+                <w:b/>
+              </w:rPr>
               <w:t xml:space="preserve"> }}</w:t>
             </w:r>
           </w:p>
@@ -1036,25 +1322,46 @@
               <w:ind w:left="1080"/>
             </w:pPr>
             <w:r>
-              <w:t xml:space="preserve">Receipt date: </w:t>
-            </w:r>
-            <w:r>
+              <w:t>Receipt date:</w:t>
+            </w:r>
+            <w:r>
+              <w:rPr>
+                <w:b/>
+              </w:rPr>
+              <w:t xml:space="preserve"> </w:t>
+            </w:r>
+            <w:r>
+              <w:rPr>
+                <w:b/>
+              </w:rPr>
               <w:t>{{ users[</w:t>
             </w:r>
             <w:proofErr w:type="spellStart"/>
             <w:r>
+              <w:rPr>
+                <w:b/>
+              </w:rPr>
               <w:t>i</w:t>
             </w:r>
             <w:proofErr w:type="spellEnd"/>
             <w:r>
+              <w:rPr>
+                <w:b/>
+              </w:rPr>
               <w:t>].</w:t>
             </w:r>
             <w:proofErr w:type="spellStart"/>
             <w:r>
+              <w:rPr>
+                <w:b/>
+              </w:rPr>
               <w:t>applied_receipt_date</w:t>
             </w:r>
             <w:proofErr w:type="spellEnd"/>
             <w:r>
+              <w:rPr>
+                <w:b/>
+              </w:rPr>
               <w:t xml:space="preserve"> }}</w:t>
             </w:r>
           </w:p>
@@ -1070,39 +1377,57 @@
               </w:tabs>
               <w:spacing w:after="0" w:line="360" w:lineRule="auto"/>
               <w:ind w:left="1080"/>
+              <w:rPr>
+                <w:b/>
+              </w:rPr>
             </w:pPr>
             <w:r>
               <w:t xml:space="preserve">Any other important information to note: </w:t>
             </w:r>
             <w:r>
-              <w:t xml:space="preserve"> {{ </w:t>
-            </w:r>
+              <w:t xml:space="preserve"> </w:t>
+            </w:r>
+            <w:r>
+              <w:rPr>
+                <w:b/>
+              </w:rPr>
+              <w:t>{{ users[</w:t>
+            </w:r>
+            <w:proofErr w:type="spellStart"/>
+            <w:r>
+              <w:rPr>
+                <w:b/>
+              </w:rPr>
+              <w:t>i</w:t>
+            </w:r>
+            <w:proofErr w:type="spellEnd"/>
+            <w:r>
+              <w:rPr>
+                <w:b/>
+              </w:rPr>
+              <w:t>].</w:t>
+            </w:r>
+            <w:proofErr w:type="spellStart"/>
+            <w:r>
+              <w:rPr>
+                <w:b/>
+              </w:rPr>
+              <w:t>applied_other_information</w:t>
+            </w:r>
+            <w:proofErr w:type="spellEnd"/>
+            <w:r>
+              <w:rPr>
+                <w:b/>
+              </w:rPr>
+              <w:t xml:space="preserve"> }}</w:t>
+            </w:r>
+          </w:p>
+          <w:p>
+            <w:pPr>
+              <w:spacing w:after="0" w:line="360" w:lineRule="auto"/>
+            </w:pPr>
             <w:r>
               <w:lastRenderedPageBreak/>
-              <w:t>users[</w:t>
-            </w:r>
-            <w:proofErr w:type="spellStart"/>
-            <w:r>
-              <w:t>i</w:t>
-            </w:r>
-            <w:proofErr w:type="spellEnd"/>
-            <w:r>
-              <w:t>].</w:t>
-            </w:r>
-            <w:proofErr w:type="spellStart"/>
-            <w:r>
-              <w:t>applied_other_information</w:t>
-            </w:r>
-            <w:proofErr w:type="spellEnd"/>
-            <w:r>
-              <w:t xml:space="preserve"> }}</w:t>
-            </w:r>
-          </w:p>
-          <w:p>
-            <w:pPr>
-              <w:spacing w:after="0" w:line="360" w:lineRule="auto"/>
-            </w:pPr>
-            <w:r>
               <w:t>{% endif %}</w:t>
             </w:r>
           </w:p>
@@ -1200,66 +1525,9 @@
           <w:p>
             <w:pPr>
               <w:spacing w:after="0" w:line="240" w:lineRule="auto"/>
-              <w:rPr>
-                <w:i/>
-                <w:iCs/>
-              </w:rPr>
             </w:pPr>
             <w:r>
               <w:t xml:space="preserve">What is the proof of parole? </w:t>
-            </w:r>
-            <w:r>
-              <w:rPr>
-                <w:i/>
-                <w:iCs/>
-              </w:rPr>
-              <w:t>Ex: i-94, parole letter, Interim Notice of Parole</w:t>
-            </w:r>
-          </w:p>
-          <w:p>
-            <w:pPr>
-              <w:spacing w:after="0" w:line="240" w:lineRule="auto"/>
-            </w:pPr>
-            <w:r>
-              <w:rPr>
-                <w:i/>
-                <w:iCs/>
-              </w:rPr>
-              <w:t>Reminder: complete legal screener and review proof of parole for each family member including minor children</w:t>
-            </w:r>
-          </w:p>
-          <w:p>
-            <w:pPr>
-              <w:numPr>
-                <w:ilvl w:val="0"/>
-                <w:numId w:val="4"/>
-              </w:numPr>
-              <w:tabs>
-                <w:tab w:val="left" w:pos="360"/>
-                <w:tab w:val="left" w:pos="1080"/>
-              </w:tabs>
-              <w:spacing w:after="0"/>
-              <w:ind w:left="1080"/>
-            </w:pPr>
-            <w:r>
-              <w:t>Parole must be valid for at least next 90 days</w:t>
-            </w:r>
-          </w:p>
-          <w:p>
-            <w:pPr>
-              <w:numPr>
-                <w:ilvl w:val="0"/>
-                <w:numId w:val="4"/>
-              </w:numPr>
-              <w:tabs>
-                <w:tab w:val="left" w:pos="360"/>
-                <w:tab w:val="left" w:pos="1080"/>
-              </w:tabs>
-              <w:spacing w:after="0"/>
-              <w:ind w:left="1080"/>
-            </w:pPr>
-            <w:r>
-              <w:t xml:space="preserve">If no proof --&gt; Flag supervisor </w:t>
             </w:r>
           </w:p>
         </w:tc>
@@ -1282,24 +1550,42 @@
           <w:p>
             <w:pPr>
               <w:spacing w:after="0" w:line="240" w:lineRule="auto"/>
-            </w:pPr>
-            <w:r>
+              <w:rPr>
+                <w:b/>
+              </w:rPr>
+            </w:pPr>
+            <w:r>
+              <w:rPr>
+                <w:b/>
+              </w:rPr>
               <w:t>{{ users[</w:t>
             </w:r>
             <w:proofErr w:type="spellStart"/>
             <w:r>
+              <w:rPr>
+                <w:b/>
+              </w:rPr>
               <w:t>i</w:t>
             </w:r>
             <w:proofErr w:type="spellEnd"/>
             <w:r>
+              <w:rPr>
+                <w:b/>
+              </w:rPr>
               <w:t>].</w:t>
             </w:r>
             <w:proofErr w:type="spellStart"/>
             <w:r>
+              <w:rPr>
+                <w:b/>
+              </w:rPr>
               <w:t>proof_of_parole</w:t>
             </w:r>
             <w:proofErr w:type="spellEnd"/>
             <w:r>
+              <w:rPr>
+                <w:b/>
+              </w:rPr>
               <w:t xml:space="preserve"> }}</w:t>
             </w:r>
           </w:p>
@@ -1398,24 +1684,7 @@
               <w:spacing w:after="0" w:line="240" w:lineRule="auto"/>
             </w:pPr>
             <w:r>
-              <w:t>In removal proceedings?</w:t>
-            </w:r>
-          </w:p>
-          <w:p>
-            <w:pPr>
-              <w:numPr>
-                <w:ilvl w:val="0"/>
-                <w:numId w:val="5"/>
-              </w:numPr>
-              <w:tabs>
-                <w:tab w:val="left" w:pos="360"/>
-                <w:tab w:val="left" w:pos="1080"/>
-              </w:tabs>
-              <w:spacing w:after="0"/>
-              <w:ind w:left="1080"/>
-            </w:pPr>
-            <w:r>
-              <w:t xml:space="preserve">Check the EOIR list provided, or confirm via EOIR case look up if not on list, </w:t>
+              <w:t xml:space="preserve">In removal proceedings? </w:t>
             </w:r>
           </w:p>
         </w:tc>
@@ -1557,11 +1826,13 @@
               <w:spacing w:after="0" w:line="240" w:lineRule="auto"/>
               <w:rPr>
                 <w:rFonts w:ascii="Segoe UI Symbol" w:hAnsi="Segoe UI Symbol" w:cs="Segoe UI Symbol"/>
+                <w:b/>
               </w:rPr>
             </w:pPr>
             <w:r>
               <w:rPr>
                 <w:rFonts w:ascii="Segoe UI Symbol" w:hAnsi="Segoe UI Symbol" w:cs="Segoe UI Symbol"/>
+                <w:b/>
               </w:rPr>
               <w:t xml:space="preserve">{{ </w:t>
             </w:r>
@@ -1569,6 +1840,7 @@
             <w:r>
               <w:rPr>
                 <w:rFonts w:ascii="Segoe UI Symbol" w:hAnsi="Segoe UI Symbol" w:cs="Segoe UI Symbol"/>
+                <w:b/>
               </w:rPr>
               <w:t>yesno</w:t>
             </w:r>
@@ -1576,6 +1848,7 @@
             <w:r>
               <w:rPr>
                 <w:rFonts w:ascii="Segoe UI Symbol" w:hAnsi="Segoe UI Symbol" w:cs="Segoe UI Symbol"/>
+                <w:b/>
               </w:rPr>
               <w:t>(users[</w:t>
             </w:r>
@@ -1583,6 +1856,7 @@
             <w:r>
               <w:rPr>
                 <w:rFonts w:ascii="Segoe UI Symbol" w:hAnsi="Segoe UI Symbol" w:cs="Segoe UI Symbol"/>
+                <w:b/>
               </w:rPr>
               <w:t>i</w:t>
             </w:r>
@@ -1590,6 +1864,7 @@
             <w:r>
               <w:rPr>
                 <w:rFonts w:ascii="Segoe UI Symbol" w:hAnsi="Segoe UI Symbol" w:cs="Segoe UI Symbol"/>
+                <w:b/>
               </w:rPr>
               <w:t>].</w:t>
             </w:r>
@@ -1597,6 +1872,7 @@
             <w:r>
               <w:rPr>
                 <w:rFonts w:ascii="Segoe UI Symbol" w:hAnsi="Segoe UI Symbol" w:cs="Segoe UI Symbol"/>
+                <w:b/>
               </w:rPr>
               <w:t>ever_ordered_removed</w:t>
             </w:r>
@@ -1604,6 +1880,7 @@
             <w:r>
               <w:rPr>
                 <w:rFonts w:ascii="Segoe UI Symbol" w:hAnsi="Segoe UI Symbol" w:cs="Segoe UI Symbol"/>
+                <w:b/>
               </w:rPr>
               <w:t>) }}</w:t>
             </w:r>
@@ -1737,11 +2014,13 @@
               <w:spacing w:after="0" w:line="240" w:lineRule="auto"/>
               <w:rPr>
                 <w:rFonts w:ascii="Segoe UI Symbol" w:hAnsi="Segoe UI Symbol" w:cs="Segoe UI Symbol"/>
+                <w:b/>
               </w:rPr>
             </w:pPr>
             <w:r>
               <w:rPr>
                 <w:rFonts w:ascii="Segoe UI Symbol" w:hAnsi="Segoe UI Symbol" w:cs="Segoe UI Symbol"/>
+                <w:b/>
               </w:rPr>
               <w:t xml:space="preserve">{{ </w:t>
             </w:r>
@@ -1749,6 +2028,7 @@
             <w:r>
               <w:rPr>
                 <w:rFonts w:ascii="Segoe UI Symbol" w:hAnsi="Segoe UI Symbol" w:cs="Segoe UI Symbol"/>
+                <w:b/>
               </w:rPr>
               <w:t>yesno</w:t>
             </w:r>
@@ -1756,6 +2036,7 @@
             <w:r>
               <w:rPr>
                 <w:rFonts w:ascii="Segoe UI Symbol" w:hAnsi="Segoe UI Symbol" w:cs="Segoe UI Symbol"/>
+                <w:b/>
               </w:rPr>
               <w:t>(users[</w:t>
             </w:r>
@@ -1763,6 +2044,7 @@
             <w:r>
               <w:rPr>
                 <w:rFonts w:ascii="Segoe UI Symbol" w:hAnsi="Segoe UI Symbol" w:cs="Segoe UI Symbol"/>
+                <w:b/>
               </w:rPr>
               <w:t>i</w:t>
             </w:r>
@@ -1770,6 +2052,7 @@
             <w:r>
               <w:rPr>
                 <w:rFonts w:ascii="Segoe UI Symbol" w:hAnsi="Segoe UI Symbol" w:cs="Segoe UI Symbol"/>
+                <w:b/>
               </w:rPr>
               <w:t>].</w:t>
             </w:r>
@@ -1777,6 +2060,7 @@
             <w:r>
               <w:rPr>
                 <w:rFonts w:ascii="Segoe UI Symbol" w:hAnsi="Segoe UI Symbol" w:cs="Segoe UI Symbol"/>
+                <w:b/>
               </w:rPr>
               <w:t>ever_arrested</w:t>
             </w:r>
@@ -1784,12 +2068,14 @@
             <w:r>
               <w:rPr>
                 <w:rFonts w:ascii="Segoe UI Symbol" w:hAnsi="Segoe UI Symbol" w:cs="Segoe UI Symbol"/>
+                <w:b/>
               </w:rPr>
               <w:t>)</w:t>
             </w:r>
             <w:r>
               <w:rPr>
                 <w:rFonts w:ascii="Segoe UI Symbol" w:hAnsi="Segoe UI Symbol" w:cs="Segoe UI Symbol"/>
+                <w:b/>
               </w:rPr>
               <w:t xml:space="preserve"> }}</w:t>
             </w:r>
@@ -1855,56 +2141,98 @@
           <w:p>
             <w:pPr>
               <w:spacing w:after="0" w:line="240" w:lineRule="auto"/>
-            </w:pPr>
-            <w:r>
+              <w:rPr>
+                <w:b/>
+              </w:rPr>
+            </w:pPr>
+            <w:r>
+              <w:rPr>
+                <w:b/>
+              </w:rPr>
               <w:t>{% if users[</w:t>
             </w:r>
             <w:proofErr w:type="spellStart"/>
             <w:r>
+              <w:rPr>
+                <w:b/>
+              </w:rPr>
               <w:t>i</w:t>
             </w:r>
             <w:proofErr w:type="spellEnd"/>
             <w:r>
+              <w:rPr>
+                <w:b/>
+              </w:rPr>
               <w:t>].</w:t>
             </w:r>
             <w:proofErr w:type="spellStart"/>
             <w:r>
+              <w:rPr>
+                <w:b/>
+              </w:rPr>
               <w:t>ever_arrested</w:t>
             </w:r>
             <w:proofErr w:type="spellEnd"/>
             <w:r>
+              <w:rPr>
+                <w:b/>
+              </w:rPr>
               <w:t xml:space="preserve"> %}</w:t>
             </w:r>
           </w:p>
           <w:p>
             <w:pPr>
               <w:spacing w:after="0" w:line="240" w:lineRule="auto"/>
-            </w:pPr>
-            <w:r>
+              <w:rPr>
+                <w:b/>
+              </w:rPr>
+            </w:pPr>
+            <w:r>
+              <w:rPr>
+                <w:b/>
+              </w:rPr>
               <w:t>{{ users[</w:t>
             </w:r>
             <w:proofErr w:type="spellStart"/>
             <w:r>
+              <w:rPr>
+                <w:b/>
+              </w:rPr>
               <w:t>i</w:t>
             </w:r>
             <w:proofErr w:type="spellEnd"/>
             <w:r>
+              <w:rPr>
+                <w:b/>
+              </w:rPr>
               <w:t>].</w:t>
             </w:r>
             <w:proofErr w:type="spellStart"/>
             <w:r>
+              <w:rPr>
+                <w:b/>
+              </w:rPr>
               <w:t>arrest_details</w:t>
             </w:r>
             <w:proofErr w:type="spellEnd"/>
             <w:r>
+              <w:rPr>
+                <w:b/>
+              </w:rPr>
               <w:t xml:space="preserve"> }}</w:t>
             </w:r>
           </w:p>
           <w:p>
             <w:pPr>
               <w:spacing w:after="0" w:line="240" w:lineRule="auto"/>
-            </w:pPr>
-            <w:r>
+              <w:rPr>
+                <w:b/>
+              </w:rPr>
+            </w:pPr>
+            <w:r>
+              <w:rPr>
+                <w:b/>
+              </w:rPr>
               <w:t>{% endif %}</w:t>
             </w:r>
           </w:p>
@@ -1958,56 +2286,98 @@
           <w:p>
             <w:pPr>
               <w:spacing w:after="0" w:line="240" w:lineRule="auto"/>
-            </w:pPr>
-            <w:r>
+              <w:rPr>
+                <w:b/>
+              </w:rPr>
+            </w:pPr>
+            <w:r>
+              <w:rPr>
+                <w:b/>
+              </w:rPr>
               <w:t>{% if users[</w:t>
             </w:r>
             <w:proofErr w:type="spellStart"/>
             <w:r>
+              <w:rPr>
+                <w:b/>
+              </w:rPr>
               <w:t>i</w:t>
             </w:r>
             <w:proofErr w:type="spellEnd"/>
             <w:r>
+              <w:rPr>
+                <w:b/>
+              </w:rPr>
               <w:t>].</w:t>
             </w:r>
             <w:proofErr w:type="spellStart"/>
             <w:r>
+              <w:rPr>
+                <w:b/>
+              </w:rPr>
               <w:t>ever_arrested</w:t>
             </w:r>
             <w:proofErr w:type="spellEnd"/>
             <w:r>
+              <w:rPr>
+                <w:b/>
+              </w:rPr>
               <w:t xml:space="preserve"> %}</w:t>
             </w:r>
           </w:p>
           <w:p>
             <w:pPr>
               <w:spacing w:after="0" w:line="240" w:lineRule="auto"/>
-            </w:pPr>
-            <w:r>
+              <w:rPr>
+                <w:b/>
+              </w:rPr>
+            </w:pPr>
+            <w:r>
+              <w:rPr>
+                <w:b/>
+              </w:rPr>
               <w:t>{{ users[</w:t>
             </w:r>
             <w:proofErr w:type="spellStart"/>
             <w:r>
+              <w:rPr>
+                <w:b/>
+              </w:rPr>
               <w:t>i</w:t>
             </w:r>
             <w:proofErr w:type="spellEnd"/>
             <w:r>
+              <w:rPr>
+                <w:b/>
+              </w:rPr>
               <w:t>].</w:t>
             </w:r>
             <w:proofErr w:type="spellStart"/>
             <w:r>
+              <w:rPr>
+                <w:b/>
+              </w:rPr>
               <w:t>has_criminal_history_documents</w:t>
             </w:r>
             <w:proofErr w:type="spellEnd"/>
             <w:r>
+              <w:rPr>
+                <w:b/>
+              </w:rPr>
               <w:t xml:space="preserve"> }}</w:t>
             </w:r>
           </w:p>
           <w:p>
             <w:pPr>
               <w:spacing w:after="0" w:line="240" w:lineRule="auto"/>
-            </w:pPr>
-            <w:r>
+              <w:rPr>
+                <w:b/>
+              </w:rPr>
+            </w:pPr>
+            <w:r>
+              <w:rPr>
+                <w:b/>
+              </w:rPr>
               <w:t>{% endif %}</w:t>
             </w:r>
           </w:p>
@@ -3068,6 +3438,118 @@
       </w:rPr>
     </w:lvl>
   </w:abstractNum>
+  <w:abstractNum w:abstractNumId="5" w15:restartNumberingAfterBreak="0">
+    <w:nsid w:val="10FA7667"/>
+    <w:multiLevelType w:val="hybridMultilevel"/>
+    <w:tmpl w:val="E6641F0E"/>
+    <w:lvl w:ilvl="0" w:tplc="5DD2BF7E">
+      <w:numFmt w:val="bullet"/>
+      <w:lvlText w:val=""/>
+      <w:lvlJc w:val="left"/>
+      <w:pPr>
+        <w:ind w:left="720" w:hanging="360"/>
+      </w:pPr>
+      <w:rPr>
+        <w:rFonts w:ascii="Symbol" w:eastAsia="Times New Roman" w:hAnsi="Symbol" w:cs="Calibri" w:hint="default"/>
+      </w:rPr>
+    </w:lvl>
+    <w:lvl w:ilvl="1" w:tplc="04090003" w:tentative="1">
+      <w:start w:val="1"/>
+      <w:numFmt w:val="bullet"/>
+      <w:lvlText w:val="o"/>
+      <w:lvlJc w:val="left"/>
+      <w:pPr>
+        <w:ind w:left="1440" w:hanging="360"/>
+      </w:pPr>
+      <w:rPr>
+        <w:rFonts w:ascii="Courier New" w:hAnsi="Courier New" w:cs="Courier New" w:hint="default"/>
+      </w:rPr>
+    </w:lvl>
+    <w:lvl w:ilvl="2" w:tplc="04090005" w:tentative="1">
+      <w:start w:val="1"/>
+      <w:numFmt w:val="bullet"/>
+      <w:lvlText w:val=""/>
+      <w:lvlJc w:val="left"/>
+      <w:pPr>
+        <w:ind w:left="2160" w:hanging="360"/>
+      </w:pPr>
+      <w:rPr>
+        <w:rFonts w:ascii="Wingdings" w:hAnsi="Wingdings" w:hint="default"/>
+      </w:rPr>
+    </w:lvl>
+    <w:lvl w:ilvl="3" w:tplc="04090001" w:tentative="1">
+      <w:start w:val="1"/>
+      <w:numFmt w:val="bullet"/>
+      <w:lvlText w:val=""/>
+      <w:lvlJc w:val="left"/>
+      <w:pPr>
+        <w:ind w:left="2880" w:hanging="360"/>
+      </w:pPr>
+      <w:rPr>
+        <w:rFonts w:ascii="Symbol" w:hAnsi="Symbol" w:hint="default"/>
+      </w:rPr>
+    </w:lvl>
+    <w:lvl w:ilvl="4" w:tplc="04090003" w:tentative="1">
+      <w:start w:val="1"/>
+      <w:numFmt w:val="bullet"/>
+      <w:lvlText w:val="o"/>
+      <w:lvlJc w:val="left"/>
+      <w:pPr>
+        <w:ind w:left="3600" w:hanging="360"/>
+      </w:pPr>
+      <w:rPr>
+        <w:rFonts w:ascii="Courier New" w:hAnsi="Courier New" w:cs="Courier New" w:hint="default"/>
+      </w:rPr>
+    </w:lvl>
+    <w:lvl w:ilvl="5" w:tplc="04090005" w:tentative="1">
+      <w:start w:val="1"/>
+      <w:numFmt w:val="bullet"/>
+      <w:lvlText w:val=""/>
+      <w:lvlJc w:val="left"/>
+      <w:pPr>
+        <w:ind w:left="4320" w:hanging="360"/>
+      </w:pPr>
+      <w:rPr>
+        <w:rFonts w:ascii="Wingdings" w:hAnsi="Wingdings" w:hint="default"/>
+      </w:rPr>
+    </w:lvl>
+    <w:lvl w:ilvl="6" w:tplc="04090001" w:tentative="1">
+      <w:start w:val="1"/>
+      <w:numFmt w:val="bullet"/>
+      <w:lvlText w:val=""/>
+      <w:lvlJc w:val="left"/>
+      <w:pPr>
+        <w:ind w:left="5040" w:hanging="360"/>
+      </w:pPr>
+      <w:rPr>
+        <w:rFonts w:ascii="Symbol" w:hAnsi="Symbol" w:hint="default"/>
+      </w:rPr>
+    </w:lvl>
+    <w:lvl w:ilvl="7" w:tplc="04090003" w:tentative="1">
+      <w:start w:val="1"/>
+      <w:numFmt w:val="bullet"/>
+      <w:lvlText w:val="o"/>
+      <w:lvlJc w:val="left"/>
+      <w:pPr>
+        <w:ind w:left="5760" w:hanging="360"/>
+      </w:pPr>
+      <w:rPr>
+        <w:rFonts w:ascii="Courier New" w:hAnsi="Courier New" w:cs="Courier New" w:hint="default"/>
+      </w:rPr>
+    </w:lvl>
+    <w:lvl w:ilvl="8" w:tplc="04090005" w:tentative="1">
+      <w:start w:val="1"/>
+      <w:numFmt w:val="bullet"/>
+      <w:lvlText w:val=""/>
+      <w:lvlJc w:val="left"/>
+      <w:pPr>
+        <w:ind w:left="6480" w:hanging="360"/>
+      </w:pPr>
+      <w:rPr>
+        <w:rFonts w:ascii="Wingdings" w:hAnsi="Wingdings" w:hint="default"/>
+      </w:rPr>
+    </w:lvl>
+  </w:abstractNum>
   <w:num w:numId="1">
     <w:abstractNumId w:val="0"/>
   </w:num>
@@ -3082,6 +3564,9 @@
   </w:num>
   <w:num w:numId="5">
     <w:abstractNumId w:val="4"/>
+  </w:num>
+  <w:num w:numId="6">
+    <w:abstractNumId w:val="5"/>
   </w:num>
 </w:numbering>
 </file>

</xml_diff>

<commit_message>
Add supervisor notes to EAD legal screener
</commit_message>
<xml_diff>
--- a/docassemble/USCISApplications/data/templates/EAD_legal_screener.docx
+++ b/docassemble/USCISApplications/data/templates/EAD_legal_screener.docx
@@ -154,6 +154,8 @@
       <w:r>
         <w:t>() %}</w:t>
       </w:r>
+      <w:bookmarkStart w:id="0" w:name="_GoBack"/>
+      <w:bookmarkEnd w:id="0"/>
     </w:p>
     <w:p>
       <w:pPr>
@@ -198,8 +200,6 @@
       <w:r>
         <w:t>{%p endif %}</w:t>
       </w:r>
-      <w:bookmarkStart w:id="0" w:name="_GoBack"/>
-      <w:bookmarkEnd w:id="0"/>
     </w:p>
     <w:tbl>
       <w:tblPr>
@@ -474,6 +474,85 @@
     <w:p>
       <w:pPr>
         <w:spacing w:after="0" w:line="240" w:lineRule="auto"/>
+      </w:pPr>
+    </w:p>
+    <w:tbl>
+      <w:tblPr>
+        <w:tblStyle w:val="TableGrid"/>
+        <w:tblW w:w="0" w:type="auto"/>
+        <w:tblLook w:val="04A0" w:firstRow="1" w:lastRow="0" w:firstColumn="1" w:lastColumn="0" w:noHBand="0" w:noVBand="1"/>
+      </w:tblPr>
+      <w:tblGrid>
+        <w:gridCol w:w="1345"/>
+        <w:gridCol w:w="9445"/>
+      </w:tblGrid>
+      <w:tr>
+        <w:tc>
+          <w:tcPr>
+            <w:tcW w:w="1345" w:type="dxa"/>
+          </w:tcPr>
+          <w:p>
+            <w:pPr>
+              <w:rPr>
+                <w:rFonts w:eastAsia="Arial"/>
+                <w:b/>
+                <w:color w:val="000000" w:themeColor="text1"/>
+              </w:rPr>
+            </w:pPr>
+            <w:r>
+              <w:rPr>
+                <w:rFonts w:eastAsia="Arial"/>
+                <w:b/>
+                <w:color w:val="000000" w:themeColor="text1"/>
+              </w:rPr>
+              <w:t>Supervisor notes</w:t>
+            </w:r>
+          </w:p>
+        </w:tc>
+        <w:tc>
+          <w:tcPr>
+            <w:tcW w:w="9445" w:type="dxa"/>
+          </w:tcPr>
+          <w:p>
+            <w:pPr>
+              <w:rPr>
+                <w:rFonts w:eastAsia="Arial"/>
+                <w:color w:val="000000" w:themeColor="text1"/>
+              </w:rPr>
+            </w:pPr>
+            <w:r>
+              <w:rPr>
+                <w:rFonts w:eastAsia="Arial"/>
+                <w:color w:val="000000" w:themeColor="text1"/>
+              </w:rPr>
+              <w:t xml:space="preserve">{{ </w:t>
+            </w:r>
+            <w:proofErr w:type="spellStart"/>
+            <w:r>
+              <w:rPr>
+                <w:rFonts w:eastAsia="Arial"/>
+                <w:color w:val="000000" w:themeColor="text1"/>
+              </w:rPr>
+              <w:t>supervisor_notes</w:t>
+            </w:r>
+            <w:proofErr w:type="spellEnd"/>
+            <w:r>
+              <w:rPr>
+                <w:rFonts w:eastAsia="Arial"/>
+                <w:color w:val="000000" w:themeColor="text1"/>
+              </w:rPr>
+              <w:t xml:space="preserve"> }}</w:t>
+            </w:r>
+          </w:p>
+        </w:tc>
+      </w:tr>
+    </w:tbl>
+    <w:p>
+      <w:pPr>
+        <w:spacing w:after="0" w:line="240" w:lineRule="auto"/>
+        <w:rPr>
+          <w:rFonts w:eastAsia="Arial"/>
+        </w:rPr>
       </w:pPr>
     </w:p>
     <w:p>
@@ -1382,6 +1461,7 @@
               </w:rPr>
             </w:pPr>
             <w:r>
+              <w:lastRenderedPageBreak/>
               <w:t xml:space="preserve">Any other important information to note: </w:t>
             </w:r>
             <w:r>
@@ -1427,7 +1507,6 @@
               <w:spacing w:after="0" w:line="360" w:lineRule="auto"/>
             </w:pPr>
             <w:r>
-              <w:lastRenderedPageBreak/>
               <w:t>{% endif %}</w:t>
             </w:r>
           </w:p>
@@ -2384,6 +2463,7 @@
         </w:tc>
       </w:tr>
     </w:tbl>
+    <w:p/>
     <w:p/>
     <w:sectPr>
       <w:headerReference w:type="default" r:id="rId7"/>
@@ -3647,6 +3727,7 @@
     <w:lsdException w:name="Table Web 1" w:semiHidden="1" w:unhideWhenUsed="1"/>
     <w:lsdException w:name="Table Web 2" w:semiHidden="1" w:unhideWhenUsed="1"/>
     <w:lsdException w:name="Table Web 3" w:semiHidden="1" w:unhideWhenUsed="1"/>
+    <w:lsdException w:name="Table Grid" w:uiPriority="59"/>
     <w:lsdException w:name="Table Theme" w:semiHidden="1" w:unhideWhenUsed="1"/>
     <w:lsdException w:name="Placeholder Text" w:locked="1" w:semiHidden="1" w:uiPriority="99"/>
     <w:lsdException w:name="No Spacing" w:locked="1" w:uiPriority="1" w:qFormat="1"/>
@@ -4186,6 +4267,28 @@
       <w:szCs w:val="24"/>
     </w:rPr>
   </w:style>
+  <w:style w:type="table" w:styleId="TableGrid">
+    <w:name w:val="Table Grid"/>
+    <w:basedOn w:val="TableNormal"/>
+    <w:uiPriority w:val="59"/>
+    <w:rsid w:val="0090054C"/>
+    <w:pPr>
+      <w:spacing w:after="0" w:line="240" w:lineRule="auto"/>
+    </w:pPr>
+    <w:rPr>
+      <w:rFonts w:asciiTheme="minorHAnsi" w:eastAsiaTheme="minorHAnsi" w:hAnsiTheme="minorHAnsi" w:cstheme="minorBidi"/>
+    </w:rPr>
+    <w:tblPr>
+      <w:tblBorders>
+        <w:top w:val="single" w:sz="4" w:space="0" w:color="000000" w:themeColor="text1"/>
+        <w:left w:val="single" w:sz="4" w:space="0" w:color="000000" w:themeColor="text1"/>
+        <w:bottom w:val="single" w:sz="4" w:space="0" w:color="000000" w:themeColor="text1"/>
+        <w:right w:val="single" w:sz="4" w:space="0" w:color="000000" w:themeColor="text1"/>
+        <w:insideH w:val="single" w:sz="4" w:space="0" w:color="000000" w:themeColor="text1"/>
+        <w:insideV w:val="single" w:sz="4" w:space="0" w:color="000000" w:themeColor="text1"/>
+      </w:tblBorders>
+    </w:tblPr>
+  </w:style>
 </w:styles>
 </file>
 

</xml_diff>

<commit_message>
Replace 'reviewer' with 'preparer'
</commit_message>
<xml_diff>
--- a/docassemble/USCISApplications/data/templates/EAD_legal_screener.docx
+++ b/docassemble/USCISApplications/data/templates/EAD_legal_screener.docx
@@ -37,11 +37,27 @@
           <w:b/>
           <w:bCs/>
         </w:rPr>
-        <w:t>{{ reviewer }}</w:t>
+        <w:t xml:space="preserve">{{ </w:t>
+      </w:r>
+      <w:r>
+        <w:rPr>
+          <w:b/>
+          <w:bCs/>
+        </w:rPr>
+        <w:t>preparer</w:t>
+      </w:r>
+      <w:r>
+        <w:rPr>
+          <w:b/>
+          <w:bCs/>
+        </w:rPr>
+        <w:t xml:space="preserve"> }}</w:t>
       </w:r>
       <w:r>
         <w:tab/>
       </w:r>
+      <w:bookmarkStart w:id="0" w:name="_GoBack"/>
+      <w:bookmarkEnd w:id="0"/>
       <w:r>
         <w:tab/>
       </w:r>
@@ -154,8 +170,6 @@
       <w:r>
         <w:t>() %}</w:t>
       </w:r>
-      <w:bookmarkStart w:id="0" w:name="_GoBack"/>
-      <w:bookmarkEnd w:id="0"/>
     </w:p>
     <w:p>
       <w:pPr>

</xml_diff>

<commit_message>
Fixed EAD legal screener to apply parole info when in that category
</commit_message>
<xml_diff>
--- a/docassemble/USCISApplications/data/templates/EAD_legal_screener.docx
+++ b/docassemble/USCISApplications/data/templates/EAD_legal_screener.docx
@@ -1,6 +1,6 @@
 
 <file path=word/document.xml><?xml version="1.0" encoding="utf-8"?>
-<w:document xmlns:wpc="http://schemas.microsoft.com/office/word/2010/wordprocessingCanvas" xmlns:cx="http://schemas.microsoft.com/office/drawing/2014/chartex" xmlns:cx1="http://schemas.microsoft.com/office/drawing/2015/9/8/chartex" xmlns:cx2="http://schemas.microsoft.com/office/drawing/2015/10/21/chartex" xmlns:cx3="http://schemas.microsoft.com/office/drawing/2016/5/9/chartex" xmlns:cx4="http://schemas.microsoft.com/office/drawing/2016/5/10/chartex" xmlns:cx5="http://schemas.microsoft.com/office/drawing/2016/5/11/chartex" xmlns:cx6="http://schemas.microsoft.com/office/drawing/2016/5/12/chartex" xmlns:cx7="http://schemas.microsoft.com/office/drawing/2016/5/13/chartex" xmlns:cx8="http://schemas.microsoft.com/office/drawing/2016/5/14/chartex" xmlns:mc="http://schemas.openxmlformats.org/markup-compatibility/2006" xmlns:aink="http://schemas.microsoft.com/office/drawing/2016/ink" xmlns:am3d="http://schemas.microsoft.com/office/drawing/2017/model3d" xmlns:o="urn:schemas-microsoft-com:office:office" xmlns:r="http://schemas.openxmlformats.org/officeDocument/2006/relationships" xmlns:m="http://schemas.openxmlformats.org/officeDocument/2006/math" xmlns:v="urn:schemas-microsoft-com:vml" xmlns:wp14="http://schemas.microsoft.com/office/word/2010/wordprocessingDrawing" xmlns:wp="http://schemas.openxmlformats.org/drawingml/2006/wordprocessingDrawing" xmlns:w10="urn:schemas-microsoft-com:office:word" xmlns:w="http://schemas.openxmlformats.org/wordprocessingml/2006/main" xmlns:w14="http://schemas.microsoft.com/office/word/2010/wordml" xmlns:w15="http://schemas.microsoft.com/office/word/2012/wordml" xmlns:w16cid="http://schemas.microsoft.com/office/word/2016/wordml/cid" xmlns:w16se="http://schemas.microsoft.com/office/word/2015/wordml/symex" xmlns:wpg="http://schemas.microsoft.com/office/word/2010/wordprocessingGroup" xmlns:wpi="http://schemas.microsoft.com/office/word/2010/wordprocessingInk" xmlns:wne="http://schemas.microsoft.com/office/word/2006/wordml" xmlns:wps="http://schemas.microsoft.com/office/word/2010/wordprocessingShape" mc:Ignorable="w14 w15 w16se w16cid wp14">
+<w:document xmlns:wpc="http://schemas.microsoft.com/office/word/2010/wordprocessingCanvas" xmlns:cx="http://schemas.microsoft.com/office/drawing/2014/chartex" xmlns:cx1="http://schemas.microsoft.com/office/drawing/2015/9/8/chartex" xmlns:mc="http://schemas.openxmlformats.org/markup-compatibility/2006" xmlns:o="urn:schemas-microsoft-com:office:office" xmlns:r="http://schemas.openxmlformats.org/officeDocument/2006/relationships" xmlns:m="http://schemas.openxmlformats.org/officeDocument/2006/math" xmlns:v="urn:schemas-microsoft-com:vml" xmlns:wp14="http://schemas.microsoft.com/office/word/2010/wordprocessingDrawing" xmlns:wp="http://schemas.openxmlformats.org/drawingml/2006/wordprocessingDrawing" xmlns:w10="urn:schemas-microsoft-com:office:word" xmlns:w="http://schemas.openxmlformats.org/wordprocessingml/2006/main" xmlns:w14="http://schemas.microsoft.com/office/word/2010/wordml" xmlns:w15="http://schemas.microsoft.com/office/word/2012/wordml" xmlns:w16se="http://schemas.microsoft.com/office/word/2015/wordml/symex" xmlns:wpg="http://schemas.microsoft.com/office/word/2010/wordprocessingGroup" xmlns:wpi="http://schemas.microsoft.com/office/word/2010/wordprocessingInk" xmlns:wne="http://schemas.microsoft.com/office/word/2006/wordml" xmlns:wps="http://schemas.microsoft.com/office/word/2010/wordprocessingShape" mc:Ignorable="w14 w15 w16se wp14">
   <w:body>
     <w:p>
       <w:pPr>
@@ -56,8 +56,6 @@
       <w:r>
         <w:tab/>
       </w:r>
-      <w:bookmarkStart w:id="0" w:name="_GoBack"/>
-      <w:bookmarkEnd w:id="0"/>
       <w:r>
         <w:tab/>
       </w:r>
@@ -459,6 +457,76 @@
           </w:p>
           <w:p>
             <w:pPr>
+              <w:tabs>
+                <w:tab w:val="left" w:pos="1080"/>
+              </w:tabs>
+              <w:spacing w:after="0"/>
+            </w:pPr>
+            <w:r>
+              <w:rPr>
+                <w:i/>
+                <w:iCs/>
+              </w:rPr>
+              <w:t xml:space="preserve">{%p if </w:t>
+            </w:r>
+            <w:r>
+              <w:rPr>
+                <w:i/>
+                <w:iCs/>
+              </w:rPr>
+              <w:t>users[</w:t>
+            </w:r>
+            <w:proofErr w:type="spellStart"/>
+            <w:r>
+              <w:rPr>
+                <w:i/>
+                <w:iCs/>
+              </w:rPr>
+              <w:t>i</w:t>
+            </w:r>
+            <w:proofErr w:type="spellEnd"/>
+            <w:r>
+              <w:rPr>
+                <w:i/>
+                <w:iCs/>
+              </w:rPr>
+              <w:t>].</w:t>
+            </w:r>
+            <w:proofErr w:type="spellStart"/>
+            <w:r>
+              <w:rPr>
+                <w:i/>
+                <w:iCs/>
+              </w:rPr>
+              <w:t>eligibility_category</w:t>
+            </w:r>
+            <w:proofErr w:type="spellEnd"/>
+            <w:r>
+              <w:rPr>
+                <w:i/>
+                <w:iCs/>
+              </w:rPr>
+              <w:t xml:space="preserve"> == ‘</w:t>
+            </w:r>
+            <w:proofErr w:type="spellStart"/>
+            <w:r>
+              <w:rPr>
+                <w:i/>
+                <w:iCs/>
+              </w:rPr>
+              <w:t>ead_parole</w:t>
+            </w:r>
+            <w:proofErr w:type="spellEnd"/>
+            <w:r>
+              <w:rPr>
+                <w:i/>
+                <w:iCs/>
+              </w:rPr>
+              <w:t>’ %}</w:t>
+            </w:r>
+          </w:p>
+          <w:p>
+            <w:pPr>
               <w:spacing w:after="0"/>
             </w:pPr>
             <w:r>
@@ -480,6 +548,25 @@
             </w:pPr>
             <w:r>
               <w:t>EAD Interim Parole Addendum</w:t>
+            </w:r>
+          </w:p>
+          <w:p>
+            <w:pPr>
+              <w:tabs>
+                <w:tab w:val="left" w:pos="1080"/>
+              </w:tabs>
+              <w:spacing w:after="0"/>
+            </w:pPr>
+            <w:r>
+              <w:t xml:space="preserve">{%p </w:t>
+            </w:r>
+            <w:proofErr w:type="spellStart"/>
+            <w:r>
+              <w:t>endif</w:t>
+            </w:r>
+            <w:proofErr w:type="spellEnd"/>
+            <w:r>
+              <w:t xml:space="preserve"> %}</w:t>
             </w:r>
           </w:p>
         </w:tc>
@@ -1370,7 +1457,14 @@
               <w:rPr>
                 <w:b/>
               </w:rPr>
-              <w:t>{{ users[</w:t>
+              <w:t xml:space="preserve">{{ </w:t>
+            </w:r>
+            <w:r>
+              <w:rPr>
+                <w:b/>
+              </w:rPr>
+              <w:lastRenderedPageBreak/>
+              <w:t>users[</w:t>
             </w:r>
             <w:proofErr w:type="spellStart"/>
             <w:r>
@@ -1475,54 +1569,142 @@
               </w:rPr>
             </w:pPr>
             <w:r>
+              <w:t xml:space="preserve">Any other important information to note: </w:t>
+            </w:r>
+            <w:r>
+              <w:t xml:space="preserve"> </w:t>
+            </w:r>
+            <w:r>
+              <w:rPr>
+                <w:b/>
+              </w:rPr>
+              <w:t>{{ users[</w:t>
+            </w:r>
+            <w:proofErr w:type="spellStart"/>
+            <w:r>
+              <w:rPr>
+                <w:b/>
+              </w:rPr>
+              <w:t>i</w:t>
+            </w:r>
+            <w:proofErr w:type="spellEnd"/>
+            <w:r>
+              <w:rPr>
+                <w:b/>
+              </w:rPr>
+              <w:t>].</w:t>
+            </w:r>
+            <w:proofErr w:type="spellStart"/>
+            <w:r>
+              <w:rPr>
+                <w:b/>
+              </w:rPr>
+              <w:t>applied_other_information</w:t>
+            </w:r>
+            <w:proofErr w:type="spellEnd"/>
+            <w:r>
+              <w:rPr>
+                <w:b/>
+              </w:rPr>
+              <w:t xml:space="preserve"> }}</w:t>
+            </w:r>
+          </w:p>
+          <w:p>
+            <w:pPr>
+              <w:spacing w:after="0" w:line="360" w:lineRule="auto"/>
+            </w:pPr>
+            <w:r>
+              <w:t>{% endif %}</w:t>
+            </w:r>
+          </w:p>
+        </w:tc>
+      </w:tr>
+      <w:tr>
+        <w:trPr>
+          <w:trHeight w:val="300"/>
+        </w:trPr>
+        <w:tc>
+          <w:tcPr>
+            <w:tcW w:w="4271" w:type="dxa"/>
+            <w:tcBorders>
+              <w:top w:val="single" w:sz="4" w:space="0" w:color="000000"/>
+              <w:left w:val="single" w:sz="4" w:space="0" w:color="000000"/>
+              <w:bottom w:val="single" w:sz="4" w:space="0" w:color="000000"/>
+              <w:right w:val="single" w:sz="4" w:space="0" w:color="000000"/>
+            </w:tcBorders>
+            <w:tcMar>
+              <w:top w:w="0" w:type="dxa"/>
+              <w:left w:w="108" w:type="dxa"/>
+              <w:bottom w:w="0" w:type="dxa"/>
+              <w:right w:w="108" w:type="dxa"/>
+            </w:tcMar>
+          </w:tcPr>
+          <w:p>
+            <w:pPr>
+              <w:spacing w:after="0" w:line="240" w:lineRule="auto"/>
+            </w:pPr>
+            <w:r>
               <w:lastRenderedPageBreak/>
-              <w:t xml:space="preserve">Any other important information to note: </w:t>
-            </w:r>
-            <w:r>
-              <w:t xml:space="preserve"> </w:t>
-            </w:r>
-            <w:r>
-              <w:rPr>
-                <w:b/>
-              </w:rPr>
-              <w:t>{{ users[</w:t>
-            </w:r>
-            <w:proofErr w:type="spellStart"/>
-            <w:r>
-              <w:rPr>
-                <w:b/>
-              </w:rPr>
+              <w:t>{%</w:t>
+            </w:r>
+            <w:proofErr w:type="spellStart"/>
+            <w:r>
+              <w:t>tr</w:t>
+            </w:r>
+            <w:proofErr w:type="spellEnd"/>
+            <w:r>
+              <w:t xml:space="preserve"> if users[</w:t>
+            </w:r>
+            <w:proofErr w:type="spellStart"/>
+            <w:r>
               <w:t>i</w:t>
             </w:r>
             <w:proofErr w:type="spellEnd"/>
             <w:r>
-              <w:rPr>
-                <w:b/>
-              </w:rPr>
               <w:t>].</w:t>
             </w:r>
             <w:proofErr w:type="spellStart"/>
             <w:r>
-              <w:rPr>
-                <w:b/>
-              </w:rPr>
-              <w:t>applied_other_information</w:t>
-            </w:r>
-            <w:proofErr w:type="spellEnd"/>
-            <w:r>
-              <w:rPr>
-                <w:b/>
-              </w:rPr>
-              <w:t xml:space="preserve"> }}</w:t>
-            </w:r>
-          </w:p>
-          <w:p>
-            <w:pPr>
-              <w:spacing w:after="0" w:line="360" w:lineRule="auto"/>
-            </w:pPr>
-            <w:r>
-              <w:t>{% endif %}</w:t>
-            </w:r>
+              <w:t>eligibility_category</w:t>
+            </w:r>
+            <w:proofErr w:type="spellEnd"/>
+            <w:r>
+              <w:t xml:space="preserve"> == ‘</w:t>
+            </w:r>
+            <w:proofErr w:type="spellStart"/>
+            <w:r>
+              <w:t>ead_parole</w:t>
+            </w:r>
+            <w:proofErr w:type="spellEnd"/>
+            <w:r>
+              <w:t>’ %}</w:t>
+            </w:r>
+          </w:p>
+        </w:tc>
+        <w:tc>
+          <w:tcPr>
+            <w:tcW w:w="6745" w:type="dxa"/>
+            <w:tcBorders>
+              <w:top w:val="single" w:sz="4" w:space="0" w:color="000000"/>
+              <w:left w:val="single" w:sz="4" w:space="0" w:color="000000"/>
+              <w:bottom w:val="single" w:sz="4" w:space="0" w:color="000000"/>
+              <w:right w:val="single" w:sz="4" w:space="0" w:color="000000"/>
+            </w:tcBorders>
+            <w:tcMar>
+              <w:top w:w="0" w:type="dxa"/>
+              <w:left w:w="108" w:type="dxa"/>
+              <w:bottom w:w="0" w:type="dxa"/>
+              <w:right w:w="108" w:type="dxa"/>
+            </w:tcMar>
+          </w:tcPr>
+          <w:p>
+            <w:pPr>
+              <w:spacing w:after="0" w:line="240" w:lineRule="auto"/>
+              <w:rPr>
+                <w:rFonts w:ascii="Segoe UI Symbol" w:hAnsi="Segoe UI Symbol" w:cs="Segoe UI Symbol"/>
+                <w:b/>
+              </w:rPr>
+            </w:pPr>
           </w:p>
         </w:tc>
       </w:tr>
@@ -1561,7 +1743,6 @@
                 <w:b/>
                 <w:bCs/>
               </w:rPr>
-              <w:lastRenderedPageBreak/>
               <w:t>Proof of Parole</w:t>
             </w:r>
           </w:p>
@@ -1681,6 +1862,82 @@
               </w:rPr>
               <w:t xml:space="preserve"> }}</w:t>
             </w:r>
+          </w:p>
+        </w:tc>
+      </w:tr>
+      <w:tr>
+        <w:trPr>
+          <w:trHeight w:val="300"/>
+        </w:trPr>
+        <w:tc>
+          <w:tcPr>
+            <w:tcW w:w="4271" w:type="dxa"/>
+            <w:tcBorders>
+              <w:top w:val="single" w:sz="4" w:space="0" w:color="000000"/>
+              <w:left w:val="single" w:sz="4" w:space="0" w:color="000000"/>
+              <w:bottom w:val="single" w:sz="4" w:space="0" w:color="000000"/>
+              <w:right w:val="single" w:sz="4" w:space="0" w:color="000000"/>
+            </w:tcBorders>
+            <w:tcMar>
+              <w:top w:w="0" w:type="dxa"/>
+              <w:left w:w="108" w:type="dxa"/>
+              <w:bottom w:w="0" w:type="dxa"/>
+              <w:right w:w="108" w:type="dxa"/>
+            </w:tcMar>
+          </w:tcPr>
+          <w:p>
+            <w:pPr>
+              <w:spacing w:after="0" w:line="240" w:lineRule="auto"/>
+            </w:pPr>
+            <w:r>
+              <w:t>{%</w:t>
+            </w:r>
+            <w:proofErr w:type="spellStart"/>
+            <w:r>
+              <w:t>tr</w:t>
+            </w:r>
+            <w:proofErr w:type="spellEnd"/>
+            <w:r>
+              <w:t xml:space="preserve"> </w:t>
+            </w:r>
+            <w:proofErr w:type="spellStart"/>
+            <w:r>
+              <w:t>endif</w:t>
+            </w:r>
+            <w:proofErr w:type="spellEnd"/>
+            <w:r>
+              <w:t xml:space="preserve"> </w:t>
+            </w:r>
+            <w:bookmarkStart w:id="0" w:name="_GoBack"/>
+            <w:bookmarkEnd w:id="0"/>
+            <w:r>
+              <w:t>%}</w:t>
+            </w:r>
+          </w:p>
+        </w:tc>
+        <w:tc>
+          <w:tcPr>
+            <w:tcW w:w="6745" w:type="dxa"/>
+            <w:tcBorders>
+              <w:top w:val="single" w:sz="4" w:space="0" w:color="000000"/>
+              <w:left w:val="single" w:sz="4" w:space="0" w:color="000000"/>
+              <w:bottom w:val="single" w:sz="4" w:space="0" w:color="000000"/>
+              <w:right w:val="single" w:sz="4" w:space="0" w:color="000000"/>
+            </w:tcBorders>
+            <w:tcMar>
+              <w:top w:w="0" w:type="dxa"/>
+              <w:left w:w="108" w:type="dxa"/>
+              <w:bottom w:w="0" w:type="dxa"/>
+              <w:right w:w="108" w:type="dxa"/>
+            </w:tcMar>
+          </w:tcPr>
+          <w:p>
+            <w:pPr>
+              <w:spacing w:after="0" w:line="240" w:lineRule="auto"/>
+              <w:rPr>
+                <w:b/>
+              </w:rPr>
+            </w:pPr>
           </w:p>
         </w:tc>
       </w:tr>
@@ -2493,7 +2750,7 @@
 </file>
 
 <file path=word/endnotes.xml><?xml version="1.0" encoding="utf-8"?>
-<w:endnotes xmlns:wpc="http://schemas.microsoft.com/office/word/2010/wordprocessingCanvas" xmlns:cx="http://schemas.microsoft.com/office/drawing/2014/chartex" xmlns:cx1="http://schemas.microsoft.com/office/drawing/2015/9/8/chartex" xmlns:cx2="http://schemas.microsoft.com/office/drawing/2015/10/21/chartex" xmlns:cx3="http://schemas.microsoft.com/office/drawing/2016/5/9/chartex" xmlns:cx4="http://schemas.microsoft.com/office/drawing/2016/5/10/chartex" xmlns:cx5="http://schemas.microsoft.com/office/drawing/2016/5/11/chartex" xmlns:cx6="http://schemas.microsoft.com/office/drawing/2016/5/12/chartex" xmlns:cx7="http://schemas.microsoft.com/office/drawing/2016/5/13/chartex" xmlns:cx8="http://schemas.microsoft.com/office/drawing/2016/5/14/chartex" xmlns:mc="http://schemas.openxmlformats.org/markup-compatibility/2006" xmlns:aink="http://schemas.microsoft.com/office/drawing/2016/ink" xmlns:am3d="http://schemas.microsoft.com/office/drawing/2017/model3d" xmlns:o="urn:schemas-microsoft-com:office:office" xmlns:r="http://schemas.openxmlformats.org/officeDocument/2006/relationships" xmlns:m="http://schemas.openxmlformats.org/officeDocument/2006/math" xmlns:v="urn:schemas-microsoft-com:vml" xmlns:wp14="http://schemas.microsoft.com/office/word/2010/wordprocessingDrawing" xmlns:wp="http://schemas.openxmlformats.org/drawingml/2006/wordprocessingDrawing" xmlns:w10="urn:schemas-microsoft-com:office:word" xmlns:w="http://schemas.openxmlformats.org/wordprocessingml/2006/main" xmlns:w14="http://schemas.microsoft.com/office/word/2010/wordml" xmlns:w15="http://schemas.microsoft.com/office/word/2012/wordml" xmlns:w16cid="http://schemas.microsoft.com/office/word/2016/wordml/cid" xmlns:w16se="http://schemas.microsoft.com/office/word/2015/wordml/symex" xmlns:wpg="http://schemas.microsoft.com/office/word/2010/wordprocessingGroup" xmlns:wpi="http://schemas.microsoft.com/office/word/2010/wordprocessingInk" xmlns:wne="http://schemas.microsoft.com/office/word/2006/wordml" xmlns:wps="http://schemas.microsoft.com/office/word/2010/wordprocessingShape" mc:Ignorable="w14 w15 w16se w16cid wp14">
+<w:endnotes xmlns:wpc="http://schemas.microsoft.com/office/word/2010/wordprocessingCanvas" xmlns:cx="http://schemas.microsoft.com/office/drawing/2014/chartex" xmlns:cx1="http://schemas.microsoft.com/office/drawing/2015/9/8/chartex" xmlns:mc="http://schemas.openxmlformats.org/markup-compatibility/2006" xmlns:o="urn:schemas-microsoft-com:office:office" xmlns:r="http://schemas.openxmlformats.org/officeDocument/2006/relationships" xmlns:m="http://schemas.openxmlformats.org/officeDocument/2006/math" xmlns:v="urn:schemas-microsoft-com:vml" xmlns:wp14="http://schemas.microsoft.com/office/word/2010/wordprocessingDrawing" xmlns:wp="http://schemas.openxmlformats.org/drawingml/2006/wordprocessingDrawing" xmlns:w10="urn:schemas-microsoft-com:office:word" xmlns:w="http://schemas.openxmlformats.org/wordprocessingml/2006/main" xmlns:w14="http://schemas.microsoft.com/office/word/2010/wordml" xmlns:w15="http://schemas.microsoft.com/office/word/2012/wordml" xmlns:w16se="http://schemas.microsoft.com/office/word/2015/wordml/symex" xmlns:wpg="http://schemas.microsoft.com/office/word/2010/wordprocessingGroup" xmlns:wpi="http://schemas.microsoft.com/office/word/2010/wordprocessingInk" xmlns:wne="http://schemas.microsoft.com/office/word/2006/wordml" xmlns:wps="http://schemas.microsoft.com/office/word/2010/wordprocessingShape" mc:Ignorable="w14 w15 w16se wp14">
   <w:endnote w:type="separator" w:id="-1">
     <w:p>
       <w:pPr>
@@ -2518,7 +2775,7 @@
 </file>
 
 <file path=word/footer1.xml><?xml version="1.0" encoding="utf-8"?>
-<w:ftr xmlns:wpc="http://schemas.microsoft.com/office/word/2010/wordprocessingCanvas" xmlns:cx="http://schemas.microsoft.com/office/drawing/2014/chartex" xmlns:cx1="http://schemas.microsoft.com/office/drawing/2015/9/8/chartex" xmlns:cx2="http://schemas.microsoft.com/office/drawing/2015/10/21/chartex" xmlns:cx3="http://schemas.microsoft.com/office/drawing/2016/5/9/chartex" xmlns:cx4="http://schemas.microsoft.com/office/drawing/2016/5/10/chartex" xmlns:cx5="http://schemas.microsoft.com/office/drawing/2016/5/11/chartex" xmlns:cx6="http://schemas.microsoft.com/office/drawing/2016/5/12/chartex" xmlns:cx7="http://schemas.microsoft.com/office/drawing/2016/5/13/chartex" xmlns:cx8="http://schemas.microsoft.com/office/drawing/2016/5/14/chartex" xmlns:mc="http://schemas.openxmlformats.org/markup-compatibility/2006" xmlns:aink="http://schemas.microsoft.com/office/drawing/2016/ink" xmlns:am3d="http://schemas.microsoft.com/office/drawing/2017/model3d" xmlns:o="urn:schemas-microsoft-com:office:office" xmlns:r="http://schemas.openxmlformats.org/officeDocument/2006/relationships" xmlns:m="http://schemas.openxmlformats.org/officeDocument/2006/math" xmlns:v="urn:schemas-microsoft-com:vml" xmlns:wp14="http://schemas.microsoft.com/office/word/2010/wordprocessingDrawing" xmlns:wp="http://schemas.openxmlformats.org/drawingml/2006/wordprocessingDrawing" xmlns:w10="urn:schemas-microsoft-com:office:word" xmlns:w="http://schemas.openxmlformats.org/wordprocessingml/2006/main" xmlns:w14="http://schemas.microsoft.com/office/word/2010/wordml" xmlns:w15="http://schemas.microsoft.com/office/word/2012/wordml" xmlns:w16cid="http://schemas.microsoft.com/office/word/2016/wordml/cid" xmlns:w16se="http://schemas.microsoft.com/office/word/2015/wordml/symex" xmlns:wpg="http://schemas.microsoft.com/office/word/2010/wordprocessingGroup" xmlns:wpi="http://schemas.microsoft.com/office/word/2010/wordprocessingInk" xmlns:wne="http://schemas.microsoft.com/office/word/2006/wordml" xmlns:wps="http://schemas.microsoft.com/office/word/2010/wordprocessingShape" mc:Ignorable="w14 w15 w16se w16cid wp14">
+<w:ftr xmlns:wpc="http://schemas.microsoft.com/office/word/2010/wordprocessingCanvas" xmlns:cx="http://schemas.microsoft.com/office/drawing/2014/chartex" xmlns:cx1="http://schemas.microsoft.com/office/drawing/2015/9/8/chartex" xmlns:mc="http://schemas.openxmlformats.org/markup-compatibility/2006" xmlns:o="urn:schemas-microsoft-com:office:office" xmlns:r="http://schemas.openxmlformats.org/officeDocument/2006/relationships" xmlns:m="http://schemas.openxmlformats.org/officeDocument/2006/math" xmlns:v="urn:schemas-microsoft-com:vml" xmlns:wp14="http://schemas.microsoft.com/office/word/2010/wordprocessingDrawing" xmlns:wp="http://schemas.openxmlformats.org/drawingml/2006/wordprocessingDrawing" xmlns:w10="urn:schemas-microsoft-com:office:word" xmlns:w="http://schemas.openxmlformats.org/wordprocessingml/2006/main" xmlns:w14="http://schemas.microsoft.com/office/word/2010/wordml" xmlns:w15="http://schemas.microsoft.com/office/word/2012/wordml" xmlns:w16se="http://schemas.microsoft.com/office/word/2015/wordml/symex" xmlns:wpg="http://schemas.microsoft.com/office/word/2010/wordprocessingGroup" xmlns:wpi="http://schemas.microsoft.com/office/word/2010/wordprocessingInk" xmlns:wne="http://schemas.microsoft.com/office/word/2006/wordml" xmlns:wps="http://schemas.microsoft.com/office/word/2010/wordprocessingShape" mc:Ignorable="w14 w15 w16se wp14">
   <w:p>
     <w:pPr>
       <w:widowControl w:val="0"/>
@@ -2644,7 +2901,7 @@
 </file>
 
 <file path=word/footnotes.xml><?xml version="1.0" encoding="utf-8"?>
-<w:footnotes xmlns:wpc="http://schemas.microsoft.com/office/word/2010/wordprocessingCanvas" xmlns:cx="http://schemas.microsoft.com/office/drawing/2014/chartex" xmlns:cx1="http://schemas.microsoft.com/office/drawing/2015/9/8/chartex" xmlns:cx2="http://schemas.microsoft.com/office/drawing/2015/10/21/chartex" xmlns:cx3="http://schemas.microsoft.com/office/drawing/2016/5/9/chartex" xmlns:cx4="http://schemas.microsoft.com/office/drawing/2016/5/10/chartex" xmlns:cx5="http://schemas.microsoft.com/office/drawing/2016/5/11/chartex" xmlns:cx6="http://schemas.microsoft.com/office/drawing/2016/5/12/chartex" xmlns:cx7="http://schemas.microsoft.com/office/drawing/2016/5/13/chartex" xmlns:cx8="http://schemas.microsoft.com/office/drawing/2016/5/14/chartex" xmlns:mc="http://schemas.openxmlformats.org/markup-compatibility/2006" xmlns:aink="http://schemas.microsoft.com/office/drawing/2016/ink" xmlns:am3d="http://schemas.microsoft.com/office/drawing/2017/model3d" xmlns:o="urn:schemas-microsoft-com:office:office" xmlns:r="http://schemas.openxmlformats.org/officeDocument/2006/relationships" xmlns:m="http://schemas.openxmlformats.org/officeDocument/2006/math" xmlns:v="urn:schemas-microsoft-com:vml" xmlns:wp14="http://schemas.microsoft.com/office/word/2010/wordprocessingDrawing" xmlns:wp="http://schemas.openxmlformats.org/drawingml/2006/wordprocessingDrawing" xmlns:w10="urn:schemas-microsoft-com:office:word" xmlns:w="http://schemas.openxmlformats.org/wordprocessingml/2006/main" xmlns:w14="http://schemas.microsoft.com/office/word/2010/wordml" xmlns:w15="http://schemas.microsoft.com/office/word/2012/wordml" xmlns:w16cid="http://schemas.microsoft.com/office/word/2016/wordml/cid" xmlns:w16se="http://schemas.microsoft.com/office/word/2015/wordml/symex" xmlns:wpg="http://schemas.microsoft.com/office/word/2010/wordprocessingGroup" xmlns:wpi="http://schemas.microsoft.com/office/word/2010/wordprocessingInk" xmlns:wne="http://schemas.microsoft.com/office/word/2006/wordml" xmlns:wps="http://schemas.microsoft.com/office/word/2010/wordprocessingShape" mc:Ignorable="w14 w15 w16se w16cid wp14">
+<w:footnotes xmlns:wpc="http://schemas.microsoft.com/office/word/2010/wordprocessingCanvas" xmlns:cx="http://schemas.microsoft.com/office/drawing/2014/chartex" xmlns:cx1="http://schemas.microsoft.com/office/drawing/2015/9/8/chartex" xmlns:mc="http://schemas.openxmlformats.org/markup-compatibility/2006" xmlns:o="urn:schemas-microsoft-com:office:office" xmlns:r="http://schemas.openxmlformats.org/officeDocument/2006/relationships" xmlns:m="http://schemas.openxmlformats.org/officeDocument/2006/math" xmlns:v="urn:schemas-microsoft-com:vml" xmlns:wp14="http://schemas.microsoft.com/office/word/2010/wordprocessingDrawing" xmlns:wp="http://schemas.openxmlformats.org/drawingml/2006/wordprocessingDrawing" xmlns:w10="urn:schemas-microsoft-com:office:word" xmlns:w="http://schemas.openxmlformats.org/wordprocessingml/2006/main" xmlns:w14="http://schemas.microsoft.com/office/word/2010/wordml" xmlns:w15="http://schemas.microsoft.com/office/word/2012/wordml" xmlns:w16se="http://schemas.microsoft.com/office/word/2015/wordml/symex" xmlns:wpg="http://schemas.microsoft.com/office/word/2010/wordprocessingGroup" xmlns:wpi="http://schemas.microsoft.com/office/word/2010/wordprocessingInk" xmlns:wne="http://schemas.microsoft.com/office/word/2006/wordml" xmlns:wps="http://schemas.microsoft.com/office/word/2010/wordprocessingShape" mc:Ignorable="w14 w15 w16se wp14">
   <w:footnote w:type="separator" w:id="-1">
     <w:p>
       <w:pPr>
@@ -2669,7 +2926,7 @@
 </file>
 
 <file path=word/header1.xml><?xml version="1.0" encoding="utf-8"?>
-<w:hdr xmlns:wpc="http://schemas.microsoft.com/office/word/2010/wordprocessingCanvas" xmlns:cx="http://schemas.microsoft.com/office/drawing/2014/chartex" xmlns:cx1="http://schemas.microsoft.com/office/drawing/2015/9/8/chartex" xmlns:cx2="http://schemas.microsoft.com/office/drawing/2015/10/21/chartex" xmlns:cx3="http://schemas.microsoft.com/office/drawing/2016/5/9/chartex" xmlns:cx4="http://schemas.microsoft.com/office/drawing/2016/5/10/chartex" xmlns:cx5="http://schemas.microsoft.com/office/drawing/2016/5/11/chartex" xmlns:cx6="http://schemas.microsoft.com/office/drawing/2016/5/12/chartex" xmlns:cx7="http://schemas.microsoft.com/office/drawing/2016/5/13/chartex" xmlns:cx8="http://schemas.microsoft.com/office/drawing/2016/5/14/chartex" xmlns:mc="http://schemas.openxmlformats.org/markup-compatibility/2006" xmlns:aink="http://schemas.microsoft.com/office/drawing/2016/ink" xmlns:am3d="http://schemas.microsoft.com/office/drawing/2017/model3d" xmlns:o="urn:schemas-microsoft-com:office:office" xmlns:r="http://schemas.openxmlformats.org/officeDocument/2006/relationships" xmlns:m="http://schemas.openxmlformats.org/officeDocument/2006/math" xmlns:v="urn:schemas-microsoft-com:vml" xmlns:wp14="http://schemas.microsoft.com/office/word/2010/wordprocessingDrawing" xmlns:wp="http://schemas.openxmlformats.org/drawingml/2006/wordprocessingDrawing" xmlns:w10="urn:schemas-microsoft-com:office:word" xmlns:w="http://schemas.openxmlformats.org/wordprocessingml/2006/main" xmlns:w14="http://schemas.microsoft.com/office/word/2010/wordml" xmlns:w15="http://schemas.microsoft.com/office/word/2012/wordml" xmlns:w16cid="http://schemas.microsoft.com/office/word/2016/wordml/cid" xmlns:w16se="http://schemas.microsoft.com/office/word/2015/wordml/symex" xmlns:wpg="http://schemas.microsoft.com/office/word/2010/wordprocessingGroup" xmlns:wpi="http://schemas.microsoft.com/office/word/2010/wordprocessingInk" xmlns:wne="http://schemas.microsoft.com/office/word/2006/wordml" xmlns:wps="http://schemas.microsoft.com/office/word/2010/wordprocessingShape" mc:Ignorable="w14 w15 w16se w16cid wp14">
+<w:hdr xmlns:wpc="http://schemas.microsoft.com/office/word/2010/wordprocessingCanvas" xmlns:cx="http://schemas.microsoft.com/office/drawing/2014/chartex" xmlns:cx1="http://schemas.microsoft.com/office/drawing/2015/9/8/chartex" xmlns:mc="http://schemas.openxmlformats.org/markup-compatibility/2006" xmlns:o="urn:schemas-microsoft-com:office:office" xmlns:r="http://schemas.openxmlformats.org/officeDocument/2006/relationships" xmlns:m="http://schemas.openxmlformats.org/officeDocument/2006/math" xmlns:v="urn:schemas-microsoft-com:vml" xmlns:wp14="http://schemas.microsoft.com/office/word/2010/wordprocessingDrawing" xmlns:wp="http://schemas.openxmlformats.org/drawingml/2006/wordprocessingDrawing" xmlns:w10="urn:schemas-microsoft-com:office:word" xmlns:w="http://schemas.openxmlformats.org/wordprocessingml/2006/main" xmlns:w14="http://schemas.microsoft.com/office/word/2010/wordml" xmlns:w15="http://schemas.microsoft.com/office/word/2012/wordml" xmlns:w16se="http://schemas.microsoft.com/office/word/2015/wordml/symex" xmlns:wpg="http://schemas.microsoft.com/office/word/2010/wordprocessingGroup" xmlns:wpi="http://schemas.microsoft.com/office/word/2010/wordprocessingInk" xmlns:wne="http://schemas.microsoft.com/office/word/2006/wordml" xmlns:wps="http://schemas.microsoft.com/office/word/2010/wordprocessingShape" mc:Ignorable="w14 w15 w16se wp14">
   <w:p>
     <w:pPr>
       <w:widowControl w:val="0"/>
@@ -2795,7 +3052,7 @@
 </file>
 
 <file path=word/numbering.xml><?xml version="1.0" encoding="utf-8"?>
-<w:numbering xmlns:wpc="http://schemas.microsoft.com/office/word/2010/wordprocessingCanvas" xmlns:cx="http://schemas.microsoft.com/office/drawing/2014/chartex" xmlns:cx1="http://schemas.microsoft.com/office/drawing/2015/9/8/chartex" xmlns:cx2="http://schemas.microsoft.com/office/drawing/2015/10/21/chartex" xmlns:cx3="http://schemas.microsoft.com/office/drawing/2016/5/9/chartex" xmlns:cx4="http://schemas.microsoft.com/office/drawing/2016/5/10/chartex" xmlns:cx5="http://schemas.microsoft.com/office/drawing/2016/5/11/chartex" xmlns:cx6="http://schemas.microsoft.com/office/drawing/2016/5/12/chartex" xmlns:cx7="http://schemas.microsoft.com/office/drawing/2016/5/13/chartex" xmlns:cx8="http://schemas.microsoft.com/office/drawing/2016/5/14/chartex" xmlns:mc="http://schemas.openxmlformats.org/markup-compatibility/2006" xmlns:aink="http://schemas.microsoft.com/office/drawing/2016/ink" xmlns:am3d="http://schemas.microsoft.com/office/drawing/2017/model3d" xmlns:o="urn:schemas-microsoft-com:office:office" xmlns:r="http://schemas.openxmlformats.org/officeDocument/2006/relationships" xmlns:m="http://schemas.openxmlformats.org/officeDocument/2006/math" xmlns:v="urn:schemas-microsoft-com:vml" xmlns:wp14="http://schemas.microsoft.com/office/word/2010/wordprocessingDrawing" xmlns:wp="http://schemas.openxmlformats.org/drawingml/2006/wordprocessingDrawing" xmlns:w10="urn:schemas-microsoft-com:office:word" xmlns:w="http://schemas.openxmlformats.org/wordprocessingml/2006/main" xmlns:w14="http://schemas.microsoft.com/office/word/2010/wordml" xmlns:w15="http://schemas.microsoft.com/office/word/2012/wordml" xmlns:w16cid="http://schemas.microsoft.com/office/word/2016/wordml/cid" xmlns:w16se="http://schemas.microsoft.com/office/word/2015/wordml/symex" xmlns:wpg="http://schemas.microsoft.com/office/word/2010/wordprocessingGroup" xmlns:wpi="http://schemas.microsoft.com/office/word/2010/wordprocessingInk" xmlns:wne="http://schemas.microsoft.com/office/word/2006/wordml" xmlns:wps="http://schemas.microsoft.com/office/word/2010/wordprocessingShape" mc:Ignorable="w14 w15 w16se w16cid wp14">
+<w:numbering xmlns:wpc="http://schemas.microsoft.com/office/word/2010/wordprocessingCanvas" xmlns:cx="http://schemas.microsoft.com/office/drawing/2014/chartex" xmlns:cx1="http://schemas.microsoft.com/office/drawing/2015/9/8/chartex" xmlns:mc="http://schemas.openxmlformats.org/markup-compatibility/2006" xmlns:o="urn:schemas-microsoft-com:office:office" xmlns:r="http://schemas.openxmlformats.org/officeDocument/2006/relationships" xmlns:m="http://schemas.openxmlformats.org/officeDocument/2006/math" xmlns:v="urn:schemas-microsoft-com:vml" xmlns:wp14="http://schemas.microsoft.com/office/word/2010/wordprocessingDrawing" xmlns:wp="http://schemas.openxmlformats.org/drawingml/2006/wordprocessingDrawing" xmlns:w10="urn:schemas-microsoft-com:office:word" xmlns:w="http://schemas.openxmlformats.org/wordprocessingml/2006/main" xmlns:w14="http://schemas.microsoft.com/office/word/2010/wordml" xmlns:w15="http://schemas.microsoft.com/office/word/2012/wordml" xmlns:w16se="http://schemas.microsoft.com/office/word/2015/wordml/symex" xmlns:wpg="http://schemas.microsoft.com/office/word/2010/wordprocessingGroup" xmlns:wpi="http://schemas.microsoft.com/office/word/2010/wordprocessingInk" xmlns:wne="http://schemas.microsoft.com/office/word/2006/wordml" xmlns:wps="http://schemas.microsoft.com/office/word/2010/wordprocessingShape" mc:Ignorable="w14 w15 w16se wp14">
   <w:abstractNum w:abstractNumId="0" w15:restartNumberingAfterBreak="0">
     <w:nsid w:val="00000001"/>
     <w:multiLevelType w:val="multilevel"/>
@@ -3666,7 +3923,7 @@
 </file>
 
 <file path=word/styles.xml><?xml version="1.0" encoding="utf-8"?>
-<w:styles xmlns:mc="http://schemas.openxmlformats.org/markup-compatibility/2006" xmlns:r="http://schemas.openxmlformats.org/officeDocument/2006/relationships" xmlns:w="http://schemas.openxmlformats.org/wordprocessingml/2006/main" xmlns:w14="http://schemas.microsoft.com/office/word/2010/wordml" xmlns:w15="http://schemas.microsoft.com/office/word/2012/wordml" xmlns:w16cid="http://schemas.microsoft.com/office/word/2016/wordml/cid" xmlns:w16se="http://schemas.microsoft.com/office/word/2015/wordml/symex" mc:Ignorable="w14 w15 w16se w16cid">
+<w:styles xmlns:mc="http://schemas.openxmlformats.org/markup-compatibility/2006" xmlns:r="http://schemas.openxmlformats.org/officeDocument/2006/relationships" xmlns:w="http://schemas.openxmlformats.org/wordprocessingml/2006/main" xmlns:w14="http://schemas.microsoft.com/office/word/2010/wordml" xmlns:w15="http://schemas.microsoft.com/office/word/2012/wordml" xmlns:w16se="http://schemas.microsoft.com/office/word/2015/wordml/symex" mc:Ignorable="w14 w15 w16se">
   <w:docDefaults>
     <w:rPrDefault>
       <w:rPr>
@@ -3682,7 +3939,7 @@
       </w:pPr>
     </w:pPrDefault>
   </w:docDefaults>
-  <w:latentStyles w:defLockedState="0" w:defUIPriority="0" w:defSemiHidden="0" w:defUnhideWhenUsed="0" w:defQFormat="0" w:count="375">
+  <w:latentStyles w:defLockedState="0" w:defUIPriority="0" w:defSemiHidden="0" w:defUnhideWhenUsed="0" w:defQFormat="0" w:count="371">
     <w:lsdException w:name="Normal" w:locked="1" w:qFormat="1"/>
     <w:lsdException w:name="heading 1" w:locked="1" w:qFormat="1"/>
     <w:lsdException w:name="heading 2" w:locked="1" w:qFormat="1"/>
@@ -3958,10 +4215,6 @@
     <w:lsdException w:name="List Table 5 Dark Accent 6" w:uiPriority="50"/>
     <w:lsdException w:name="List Table 6 Colorful Accent 6" w:uiPriority="51"/>
     <w:lsdException w:name="List Table 7 Colorful Accent 6" w:uiPriority="52"/>
-    <w:lsdException w:name="Mention" w:semiHidden="1" w:uiPriority="99" w:unhideWhenUsed="1"/>
-    <w:lsdException w:name="Smart Hyperlink" w:semiHidden="1" w:uiPriority="99" w:unhideWhenUsed="1"/>
-    <w:lsdException w:name="Hashtag" w:semiHidden="1" w:uiPriority="99" w:unhideWhenUsed="1"/>
-    <w:lsdException w:name="Unresolved Mention" w:semiHidden="1" w:uiPriority="99" w:unhideWhenUsed="1"/>
   </w:latentStyles>
   <w:style w:type="paragraph" w:default="1" w:styleId="Normal">
     <w:name w:val="Normal"/>

</xml_diff>